<commit_message>
Rename for new asm and enhancements
</commit_message>
<xml_diff>
--- a/Documentation/Whirlwind-Development-Environment.docx
+++ b/Documentation/Whirlwind-Development-Environment.docx
@@ -1,7 +1,8 @@
 
 <file path=word/document.xml><?xml version="1.0" encoding="utf-8"?>
-<w:document xmlns:wpc="http://schemas.microsoft.com/office/word/2010/wordprocessingCanvas" xmlns:cx="http://schemas.microsoft.com/office/drawing/2014/chartex" xmlns:cx1="http://schemas.microsoft.com/office/drawing/2015/9/8/chartex" xmlns:cx2="http://schemas.microsoft.com/office/drawing/2015/10/21/chartex" xmlns:cx3="http://schemas.microsoft.com/office/drawing/2016/5/9/chartex" xmlns:cx4="http://schemas.microsoft.com/office/drawing/2016/5/10/chartex" xmlns:cx5="http://schemas.microsoft.com/office/drawing/2016/5/11/chartex" xmlns:cx6="http://schemas.microsoft.com/office/drawing/2016/5/12/chartex" xmlns:cx7="http://schemas.microsoft.com/office/drawing/2016/5/13/chartex" xmlns:cx8="http://schemas.microsoft.com/office/drawing/2016/5/14/chartex" xmlns:mc="http://schemas.openxmlformats.org/markup-compatibility/2006" xmlns:aink="http://schemas.microsoft.com/office/drawing/2016/ink" xmlns:am3d="http://schemas.microsoft.com/office/drawing/2017/model3d" xmlns:o="urn:schemas-microsoft-com:office:office" xmlns:oel="http://schemas.microsoft.com/office/2019/extlst" xmlns:r="http://schemas.openxmlformats.org/officeDocument/2006/relationships" xmlns:m="http://schemas.openxmlformats.org/officeDocument/2006/math" xmlns:v="urn:schemas-microsoft-com:vml" xmlns:wp14="http://schemas.microsoft.com/office/word/2010/wordprocessingDrawing" xmlns:wp="http://schemas.openxmlformats.org/drawingml/2006/wordprocessingDrawing" xmlns:w10="urn:schemas-microsoft-com:office:word" xmlns:w="http://schemas.openxmlformats.org/wordprocessingml/2006/main" xmlns:w14="http://schemas.microsoft.com/office/word/2010/wordml" xmlns:w15="http://schemas.microsoft.com/office/word/2012/wordml" xmlns:w16cex="http://schemas.microsoft.com/office/word/2018/wordml/cex" xmlns:w16cid="http://schemas.microsoft.com/office/word/2016/wordml/cid" xmlns:w16="http://schemas.microsoft.com/office/word/2018/wordml" xmlns:w16du="http://schemas.microsoft.com/office/word/2023/wordml/word16du" xmlns:w16sdtdh="http://schemas.microsoft.com/office/word/2020/wordml/sdtdatahash" xmlns:w16se="http://schemas.microsoft.com/office/word/2015/wordml/symex" xmlns:wpg="http://schemas.microsoft.com/office/word/2010/wordprocessingGroup" xmlns:wpi="http://schemas.microsoft.com/office/word/2010/wordprocessingInk" xmlns:wne="http://schemas.microsoft.com/office/word/2006/wordml" xmlns:wps="http://schemas.microsoft.com/office/word/2010/wordprocessingShape" mc:Ignorable="w14 w15 w16se w16cid w16 w16cex w16sdtdh w16du wp14">
+<w:document xmlns:wpc="http://schemas.microsoft.com/office/word/2010/wordprocessingCanvas" xmlns:cx="http://schemas.microsoft.com/office/drawing/2014/chartex" xmlns:cx1="http://schemas.microsoft.com/office/drawing/2015/9/8/chartex" xmlns:cx2="http://schemas.microsoft.com/office/drawing/2015/10/21/chartex" xmlns:cx3="http://schemas.microsoft.com/office/drawing/2016/5/9/chartex" xmlns:cx4="http://schemas.microsoft.com/office/drawing/2016/5/10/chartex" xmlns:cx5="http://schemas.microsoft.com/office/drawing/2016/5/11/chartex" xmlns:cx6="http://schemas.microsoft.com/office/drawing/2016/5/12/chartex" xmlns:cx7="http://schemas.microsoft.com/office/drawing/2016/5/13/chartex" xmlns:cx8="http://schemas.microsoft.com/office/drawing/2016/5/14/chartex" xmlns:mc="http://schemas.openxmlformats.org/markup-compatibility/2006" xmlns:aink="http://schemas.microsoft.com/office/drawing/2016/ink" xmlns:am3d="http://schemas.microsoft.com/office/drawing/2017/model3d" xmlns:o="urn:schemas-microsoft-com:office:office" xmlns:oel="http://schemas.microsoft.com/office/2019/extlst" xmlns:r="http://schemas.openxmlformats.org/officeDocument/2006/relationships" xmlns:m="http://schemas.openxmlformats.org/officeDocument/2006/math" xmlns:v="urn:schemas-microsoft-com:vml" xmlns:wp14="http://schemas.microsoft.com/office/word/2010/wordprocessingDrawing" xmlns:wp="http://schemas.openxmlformats.org/drawingml/2006/wordprocessingDrawing" xmlns:w10="urn:schemas-microsoft-com:office:word" xmlns:w="http://schemas.openxmlformats.org/wordprocessingml/2006/main" xmlns:w14="http://schemas.microsoft.com/office/word/2010/wordml" xmlns:w15="http://schemas.microsoft.com/office/word/2012/wordml" xmlns:w16cex="http://schemas.microsoft.com/office/word/2018/wordml/cex" xmlns:w16cid="http://schemas.microsoft.com/office/word/2016/wordml/cid" xmlns:w16="http://schemas.microsoft.com/office/word/2018/wordml" xmlns:w16du="http://schemas.microsoft.com/office/word/2023/wordml/word16du" xmlns:w16sdtdh="http://schemas.microsoft.com/office/word/2020/wordml/sdtdatahash" xmlns:w16sdtfl="http://schemas.microsoft.com/office/word/2024/wordml/sdtformatlock" xmlns:w16se="http://schemas.microsoft.com/office/word/2015/wordml/symex" xmlns:wpg="http://schemas.microsoft.com/office/word/2010/wordprocessingGroup" xmlns:wpi="http://schemas.microsoft.com/office/word/2010/wordprocessingInk" xmlns:wne="http://schemas.microsoft.com/office/word/2006/wordml" xmlns:wps="http://schemas.microsoft.com/office/word/2010/wordprocessingShape" mc:Ignorable="w14 w15 w16se w16cid w16 w16cex w16sdtdh w16sdtfl w16du wp14">
   <w:body>
+    <w:p/>
     <w:p/>
     <w:p>
       <w:pPr>
@@ -5254,7 +5255,6 @@
       </w:pPr>
       <w:bookmarkStart w:id="0" w:name="_Toc187018265"/>
       <w:r>
-        <w:lastRenderedPageBreak/>
         <w:t>Introduction</w:t>
       </w:r>
       <w:bookmarkEnd w:id="0"/>
@@ -5452,6 +5452,7 @@
     </w:p>
     <w:p>
       <w:r>
+        <w:lastRenderedPageBreak/>
         <w:t>But in the end, the difference doesn’t matter much, so for now, it’s a Simulator.</w:t>
       </w:r>
     </w:p>
@@ -7928,25 +7929,7 @@
         <w:t>,</w:t>
       </w:r>
       <w:r>
-        <w:t xml:space="preserve"> which may be </w:t>
-      </w:r>
-      <w:r>
-        <w:t>Integer</w:t>
-      </w:r>
-      <w:r>
-        <w:t>, Fraction, or Negative-zero, as described above, or String, a</w:t>
-      </w:r>
-      <w:r>
-        <w:t xml:space="preserve"> quoted </w:t>
-      </w:r>
-      <w:r>
-        <w:t>series</w:t>
-      </w:r>
-      <w:r>
-        <w:t xml:space="preserve"> of any characters.</w:t>
-      </w:r>
-      <w:r>
-        <w:t xml:space="preserve"> Integer is the only datatype which may be </w:t>
+        <w:t xml:space="preserve"> which may be Integer, Fraction, or Negative-zero, as described above, or String, a quoted series of any characters. Integer is the only datatype which may be </w:t>
       </w:r>
       <w:r>
         <w:lastRenderedPageBreak/>
@@ -8270,7 +8253,10 @@
         <w:t>any combination of letters</w:t>
       </w:r>
       <w:r>
-        <w:t xml:space="preserve">. </w:t>
+        <w:t>,</w:t>
+      </w:r>
+      <w:r>
+        <w:t xml:space="preserve"> </w:t>
       </w:r>
       <w:r>
         <w:t>numbers, and underscores (‘_’).</w:t>
@@ -8975,19 +8961,7 @@
         <w:rPr>
           <w:rFonts w:ascii="Consolas" w:hAnsi="Consolas" w:cs="Courier New"/>
         </w:rPr>
-        <w:t xml:space="preserve">  0o10, 27, 34, 35,</w:t>
-      </w:r>
-      <w:r>
-        <w:rPr>
-          <w:rFonts w:ascii="Consolas" w:hAnsi="Consolas" w:cs="Courier New"/>
-        </w:rPr>
-        <w:t xml:space="preserve"> </w:t>
-      </w:r>
-      <w:r>
-        <w:rPr>
-          <w:rFonts w:ascii="Consolas" w:hAnsi="Consolas" w:cs="Courier New"/>
-        </w:rPr>
-        <w:t>36</w:t>
+        <w:t xml:space="preserve">  0o10, 27, 34, 35, 36</w:t>
       </w:r>
     </w:p>
     <w:p>
@@ -10406,21 +10380,21 @@
       <w:pPr>
         <w:pStyle w:val="Heading3"/>
       </w:pPr>
-      <w:bookmarkStart w:id="20" w:name="_Toc187018286"/>
-      <w:r>
-        <w:t xml:space="preserve">   </w:t>
-      </w:r>
       <w:r>
         <w:t>.</w:t>
       </w:r>
-      <w:proofErr w:type="spellStart"/>
-      <w:r>
-        <w:rPr>
-          <w:rFonts w:ascii="Courier New" w:hAnsi="Courier New" w:cs="Courier New"/>
-        </w:rPr>
-        <w:t>flexh</w:t>
-      </w:r>
-      <w:proofErr w:type="spellEnd"/>
+      <w:r>
+        <w:rPr>
+          <w:rFonts w:ascii="Courier New" w:hAnsi="Courier New" w:cs="Courier New"/>
+        </w:rPr>
+        <w:t>word</w:t>
+      </w:r>
+      <w:r>
+        <w:rPr>
+          <w:rFonts w:ascii="Courier New" w:hAnsi="Courier New" w:cs="Courier New"/>
+        </w:rPr>
+        <w:t>s</w:t>
+      </w:r>
       <w:r>
         <w:rPr>
           <w:rFonts w:ascii="Courier New" w:hAnsi="Courier New" w:cs="Courier New"/>
@@ -10433,7 +10407,13 @@
           <w:i/>
           <w:iCs w:val="0"/>
         </w:rPr>
-        <w:t>char</w:t>
+        <w:t xml:space="preserve">size </w:t>
+      </w:r>
+      <w:r>
+        <w:rPr>
+          <w:rFonts w:ascii="Courier New" w:hAnsi="Courier New" w:cs="Courier New"/>
+        </w:rPr>
+        <w:t xml:space="preserve">[, </w:t>
       </w:r>
       <w:r>
         <w:rPr>
@@ -10441,94 +10421,290 @@
           <w:i/>
           <w:iCs w:val="0"/>
         </w:rPr>
-        <w:br/>
-      </w:r>
+        <w:t>initial-value</w:t>
+      </w:r>
+      <w:r>
+        <w:rPr>
+          <w:rFonts w:ascii="Courier New" w:hAnsi="Courier New" w:cs="Courier New"/>
+        </w:rPr>
+        <w:t>]</w:t>
+      </w:r>
+    </w:p>
+    <w:p>
+      <w:pPr>
+        <w:pStyle w:val="ListParagraph"/>
+        <w:ind w:left="720"/>
+        <w:rPr>
+          <w:rFonts w:ascii="Consolas" w:hAnsi="Consolas" w:cs="Courier New"/>
+          <w:szCs w:val="20"/>
+        </w:rPr>
+      </w:pPr>
+      <w:r>
+        <w:rPr>
+          <w:rFonts w:ascii="Consolas" w:hAnsi="Consolas" w:cs="Courier New"/>
+          <w:szCs w:val="20"/>
+        </w:rPr>
+        <w:t>.word</w:t>
+      </w:r>
+      <w:r>
+        <w:rPr>
+          <w:rFonts w:ascii="Consolas" w:hAnsi="Consolas" w:cs="Courier New"/>
+          <w:szCs w:val="20"/>
+        </w:rPr>
+        <w:t>s</w:t>
+      </w:r>
+      <w:r>
+        <w:rPr>
+          <w:rFonts w:ascii="Consolas" w:hAnsi="Consolas" w:cs="Courier New"/>
+          <w:szCs w:val="20"/>
+        </w:rPr>
+        <w:t xml:space="preserve"> </w:t>
+      </w:r>
+      <w:r>
+        <w:rPr>
+          <w:rFonts w:ascii="Consolas" w:hAnsi="Consolas" w:cs="Courier New"/>
+          <w:szCs w:val="20"/>
+        </w:rPr>
+        <w:t>10, 0o42</w:t>
+      </w:r>
+    </w:p>
+    <w:p>
+      <w:pPr>
+        <w:pStyle w:val="ListParagraph"/>
+        <w:ind w:left="720"/>
+        <w:rPr>
+          <w:rFonts w:ascii="Consolas" w:hAnsi="Consolas" w:cs="Courier New"/>
+          <w:szCs w:val="20"/>
+        </w:rPr>
+      </w:pPr>
+      <w:r>
+        <w:rPr>
+          <w:rFonts w:ascii="Consolas" w:hAnsi="Consolas" w:cs="Courier New"/>
+          <w:szCs w:val="20"/>
+        </w:rPr>
+        <w:t>.word</w:t>
+      </w:r>
+      <w:r>
+        <w:rPr>
+          <w:rFonts w:ascii="Consolas" w:hAnsi="Consolas" w:cs="Courier New"/>
+          <w:szCs w:val="20"/>
+        </w:rPr>
+        <w:t>s</w:t>
+      </w:r>
+      <w:r>
+        <w:rPr>
+          <w:rFonts w:ascii="Consolas" w:hAnsi="Consolas" w:cs="Courier New"/>
+          <w:szCs w:val="20"/>
+        </w:rPr>
+        <w:t xml:space="preserve"> </w:t>
+      </w:r>
+      <w:proofErr w:type="spellStart"/>
+      <w:r>
+        <w:rPr>
+          <w:rFonts w:ascii="Consolas" w:hAnsi="Consolas" w:cs="Courier New"/>
+          <w:szCs w:val="20"/>
+        </w:rPr>
+        <w:t>stackend</w:t>
+      </w:r>
+      <w:proofErr w:type="spellEnd"/>
+      <w:r>
+        <w:rPr>
+          <w:rFonts w:ascii="Consolas" w:hAnsi="Consolas" w:cs="Courier New"/>
+          <w:szCs w:val="20"/>
+        </w:rPr>
+        <w:t xml:space="preserve"> </w:t>
+      </w:r>
+      <w:r>
+        <w:rPr>
+          <w:rFonts w:ascii="Consolas" w:hAnsi="Consolas" w:cs="Courier New"/>
+          <w:szCs w:val="20"/>
+        </w:rPr>
+        <w:t>–</w:t>
+      </w:r>
+      <w:r>
+        <w:rPr>
+          <w:rFonts w:ascii="Consolas" w:hAnsi="Consolas" w:cs="Courier New"/>
+          <w:szCs w:val="20"/>
+        </w:rPr>
+        <w:t xml:space="preserve"> </w:t>
+      </w:r>
+      <w:proofErr w:type="spellStart"/>
+      <w:r>
+        <w:rPr>
+          <w:rFonts w:ascii="Consolas" w:hAnsi="Consolas" w:cs="Courier New"/>
+          <w:szCs w:val="20"/>
+        </w:rPr>
+        <w:t>stackbegin</w:t>
+      </w:r>
+      <w:proofErr w:type="spellEnd"/>
+      <w:r>
+        <w:rPr>
+          <w:rFonts w:ascii="Consolas" w:hAnsi="Consolas" w:cs="Courier New"/>
+          <w:szCs w:val="20"/>
+        </w:rPr>
+        <w:t xml:space="preserve"> + 1</w:t>
+      </w:r>
+    </w:p>
+    <w:p>
+      <w:pPr>
+        <w:pStyle w:val="ListParagraph"/>
+        <w:ind w:left="720"/>
+        <w:rPr>
+          <w:rFonts w:ascii="Consolas" w:hAnsi="Consolas" w:cs="Courier New"/>
+          <w:szCs w:val="20"/>
+        </w:rPr>
+      </w:pPr>
+      <w:r>
+        <w:rPr>
+          <w:rFonts w:ascii="Consolas" w:hAnsi="Consolas" w:cs="Courier New"/>
+          <w:szCs w:val="20"/>
+        </w:rPr>
+        <w:t>.word</w:t>
+      </w:r>
+      <w:r>
+        <w:rPr>
+          <w:rFonts w:ascii="Consolas" w:hAnsi="Consolas" w:cs="Courier New"/>
+          <w:szCs w:val="20"/>
+        </w:rPr>
+        <w:t>s</w:t>
+      </w:r>
+      <w:r>
+        <w:rPr>
+          <w:rFonts w:ascii="Consolas" w:hAnsi="Consolas" w:cs="Courier New"/>
+          <w:szCs w:val="20"/>
+        </w:rPr>
+        <w:t xml:space="preserve"> </w:t>
+      </w:r>
+      <w:r>
+        <w:rPr>
+          <w:rFonts w:ascii="Consolas" w:hAnsi="Consolas" w:cs="Courier New"/>
+          <w:szCs w:val="20"/>
+        </w:rPr>
+        <w:t xml:space="preserve">57, </w:t>
+      </w:r>
+      <w:r>
+        <w:rPr>
+          <w:rFonts w:ascii="Consolas" w:hAnsi="Consolas" w:cs="Courier New"/>
+          <w:szCs w:val="20"/>
+        </w:rPr>
+        <w:t>-0.31415</w:t>
+      </w:r>
+    </w:p>
+    <w:p>
+      <w:r>
+        <w:t xml:space="preserve">Insert a </w:t>
+      </w:r>
+      <w:r>
+        <w:t xml:space="preserve">block of </w:t>
+      </w:r>
+      <w:r>
+        <w:rPr>
+          <w:i/>
+          <w:iCs/>
+        </w:rPr>
+        <w:t xml:space="preserve">size </w:t>
+      </w:r>
+      <w:r>
+        <w:t>16-bit word</w:t>
+      </w:r>
+      <w:r>
+        <w:t xml:space="preserve">s, </w:t>
+      </w:r>
+      <w:r>
+        <w:t xml:space="preserve">initialized with </w:t>
+      </w:r>
+      <w:r>
+        <w:rPr>
+          <w:i/>
+          <w:iCs/>
+        </w:rPr>
+        <w:t>initial</w:t>
+      </w:r>
+      <w:r>
+        <w:t>-</w:t>
+      </w:r>
+      <w:r>
+        <w:rPr>
+          <w:i/>
+          <w:iCs/>
+        </w:rPr>
+        <w:t xml:space="preserve">value </w:t>
+      </w:r>
+      <w:r>
+        <w:t xml:space="preserve">(0 if not specified) </w:t>
+      </w:r>
+      <w:r>
+        <w:t>at the current address and advance the address pointer. Values may be integer, fraction, or negative-zero. Integers are converted to ww one’s-complement representation if they are within the range [–(2^15 -1), +(2^15 – 1)]. Values greater than 2^15 – 1 are taken as unsigned, valid up to and including  2^16 – 1. Values outside these ranges generate an error.</w:t>
+      </w:r>
+    </w:p>
+    <w:p>
+      <w:pPr>
+        <w:pStyle w:val="Heading3"/>
+      </w:pPr>
+      <w:r>
+        <w:t xml:space="preserve"> </w:t>
+      </w:r>
+      <w:r>
+        <w:t>.</w:t>
+      </w:r>
+      <w:r>
+        <w:rPr>
+          <w:rFonts w:ascii="Courier New" w:hAnsi="Courier New" w:cs="Courier New"/>
+        </w:rPr>
+        <w:t>float</w:t>
+      </w:r>
+      <w:r>
+        <w:rPr>
+          <w:rFonts w:ascii="Courier New" w:hAnsi="Courier New" w:cs="Courier New"/>
+        </w:rPr>
+        <w:t xml:space="preserve"> </w:t>
+      </w:r>
+      <w:proofErr w:type="spellStart"/>
       <w:r>
         <w:rPr>
           <w:rFonts w:ascii="Courier New" w:hAnsi="Courier New" w:cs="Courier New"/>
           <w:i/>
           <w:iCs w:val="0"/>
         </w:rPr>
-        <w:t xml:space="preserve"> .</w:t>
-      </w:r>
-      <w:proofErr w:type="spellStart"/>
-      <w:r>
-        <w:rPr>
-          <w:rFonts w:ascii="Courier New" w:hAnsi="Courier New" w:cs="Courier New"/>
-        </w:rPr>
-        <w:t>flexl</w:t>
+        <w:t>mantissa</w:t>
+      </w:r>
+      <w:r>
+        <w:rPr>
+          <w:rFonts w:ascii="Courier New" w:hAnsi="Courier New" w:cs="Courier New"/>
+        </w:rPr>
+        <w:t>:fraction</w:t>
       </w:r>
       <w:proofErr w:type="spellEnd"/>
+      <w:r>
+        <w:rPr>
+          <w:rFonts w:ascii="Courier New" w:hAnsi="Courier New" w:cs="Courier New"/>
+        </w:rPr>
+        <w:t>,</w:t>
+      </w:r>
       <w:r>
         <w:rPr>
           <w:rFonts w:ascii="Courier New" w:hAnsi="Courier New" w:cs="Courier New"/>
           <w:i/>
           <w:iCs w:val="0"/>
         </w:rPr>
-        <w:t xml:space="preserve"> char</w:t>
-      </w:r>
-      <w:bookmarkEnd w:id="20"/>
-    </w:p>
-    <w:p>
-      <w:r>
-        <w:t>The .flex[</w:t>
+        <w:t xml:space="preserve"> </w:t>
       </w:r>
       <w:proofErr w:type="spellStart"/>
       <w:r>
-        <w:t>h|l</w:t>
+        <w:rPr>
+          <w:rFonts w:ascii="Courier New" w:hAnsi="Courier New" w:cs="Courier New"/>
+          <w:i/>
+          <w:iCs w:val="0"/>
+        </w:rPr>
+        <w:t>exponent</w:t>
+      </w:r>
+      <w:r>
+        <w:rPr>
+          <w:rFonts w:ascii="Courier New" w:hAnsi="Courier New" w:cs="Courier New"/>
+        </w:rPr>
+        <w:t>:integer</w:t>
       </w:r>
       <w:proofErr w:type="spellEnd"/>
-      <w:r>
-        <w:t>] pseudo</w:t>
-      </w:r>
-      <w:r>
-        <w:t>-</w:t>
-      </w:r>
-      <w:r>
-        <w:t xml:space="preserve">ops initialize a word at the current assembly location containing a </w:t>
-      </w:r>
-      <w:proofErr w:type="spellStart"/>
-      <w:r>
-        <w:t>flexowriter</w:t>
-      </w:r>
-      <w:proofErr w:type="spellEnd"/>
-      <w:r>
-        <w:t xml:space="preserve"> character.  The operand </w:t>
-      </w:r>
-      <w:r>
-        <w:t xml:space="preserve">must </w:t>
-      </w:r>
-      <w:r>
-        <w:t xml:space="preserve">be </w:t>
-      </w:r>
-      <w:r>
-        <w:t>a s</w:t>
-      </w:r>
-      <w:r>
-        <w:t xml:space="preserve">ingle quoted ASCII character, </w:t>
-      </w:r>
-      <w:r>
-        <w:t>which</w:t>
-      </w:r>
-      <w:r>
-        <w:t xml:space="preserve"> will be converted to a </w:t>
-      </w:r>
-      <w:proofErr w:type="spellStart"/>
-      <w:r>
-        <w:t>Flexo</w:t>
-      </w:r>
-      <w:proofErr w:type="spellEnd"/>
-      <w:r>
-        <w:t xml:space="preserve"> code and shifted (or not) as indicated by [</w:t>
-      </w:r>
-      <w:proofErr w:type="spellStart"/>
-      <w:r>
-        <w:t>h|l</w:t>
-      </w:r>
-      <w:proofErr w:type="spellEnd"/>
-      <w:r>
-        <w:t>].</w:t>
-      </w:r>
     </w:p>
     <w:p>
       <w:pPr>
@@ -10536,52 +10712,22 @@
         <w:ind w:left="720"/>
         <w:rPr>
           <w:rFonts w:ascii="Consolas" w:hAnsi="Consolas" w:cs="Courier New"/>
+          <w:szCs w:val="20"/>
         </w:rPr>
       </w:pPr>
       <w:r>
         <w:rPr>
           <w:rFonts w:ascii="Consolas" w:hAnsi="Consolas" w:cs="Courier New"/>
+          <w:szCs w:val="20"/>
         </w:rPr>
         <w:t>.</w:t>
       </w:r>
-      <w:proofErr w:type="spellStart"/>
       <w:r>
         <w:rPr>
           <w:rFonts w:ascii="Consolas" w:hAnsi="Consolas" w:cs="Courier New"/>
-        </w:rPr>
-        <w:t>flexh</w:t>
-      </w:r>
-      <w:proofErr w:type="spellEnd"/>
-      <w:r>
-        <w:rPr>
-          <w:rFonts w:ascii="Consolas" w:hAnsi="Consolas" w:cs="Courier New"/>
-        </w:rPr>
-        <w:t xml:space="preserve"> “A”</w:t>
-      </w:r>
-    </w:p>
-    <w:p>
-      <w:r>
-        <w:t xml:space="preserve">Insert a 16-bit word initialized with the </w:t>
-      </w:r>
-      <w:proofErr w:type="spellStart"/>
-      <w:r>
-        <w:t>Flexo</w:t>
-      </w:r>
-      <w:proofErr w:type="spellEnd"/>
-      <w:r>
-        <w:t xml:space="preserve"> equivalent of the </w:t>
-      </w:r>
-      <w:r>
-        <w:t xml:space="preserve">ASCII </w:t>
-      </w:r>
-      <w:r>
-        <w:t>character given as an argument</w:t>
-      </w:r>
-      <w:r>
-        <w:t>, shifted to the top six bits of the word</w:t>
-      </w:r>
-      <w:r>
-        <w:t>.</w:t>
+          <w:szCs w:val="20"/>
+        </w:rPr>
+        <w:t>float +0.314159, 1</w:t>
       </w:r>
     </w:p>
     <w:p>
@@ -10590,93 +10736,295 @@
         <w:ind w:left="720"/>
         <w:rPr>
           <w:rFonts w:ascii="Consolas" w:hAnsi="Consolas" w:cs="Courier New"/>
+          <w:szCs w:val="20"/>
         </w:rPr>
       </w:pPr>
       <w:r>
         <w:rPr>
           <w:rFonts w:ascii="Consolas" w:hAnsi="Consolas" w:cs="Courier New"/>
-        </w:rPr>
+          <w:szCs w:val="20"/>
+        </w:rPr>
+        <w:t>.float -0.42, 2</w:t>
+      </w:r>
+    </w:p>
+    <w:p>
+      <w:r>
+        <w:t xml:space="preserve">Calculate </w:t>
+      </w:r>
+      <w:r>
+        <w:rPr>
+          <w:i/>
+          <w:iCs/>
+        </w:rPr>
+        <w:t>mantissa</w:t>
+      </w:r>
+      <w:r>
+        <w:t>*10</w:t>
+      </w:r>
+      <w:r>
+        <w:rPr>
+          <w:i/>
+          <w:iCs/>
+          <w:vertAlign w:val="superscript"/>
+        </w:rPr>
+        <w:t>exponent</w:t>
+      </w:r>
+      <w:r>
+        <w:t xml:space="preserve">  and convert the resulting quantity to 2</w:t>
+      </w:r>
+      <w:r>
+        <w:t xml:space="preserve"> 16-bit word</w:t>
+      </w:r>
+      <w:r>
+        <w:t xml:space="preserve">s, representing a (24,6) ww floating point number. Insert these words </w:t>
+      </w:r>
+      <w:r>
+        <w:t xml:space="preserve">at the current address and advance the address pointer. </w:t>
+      </w:r>
+      <w:r>
+        <w:rPr>
+          <w:i/>
+          <w:iCs/>
+        </w:rPr>
+        <w:t>Mantissa</w:t>
+      </w:r>
+      <w:r>
+        <w:t xml:space="preserve"> must be a ww fraction, and </w:t>
+      </w:r>
+      <w:r>
+        <w:rPr>
+          <w:i/>
+          <w:iCs/>
+        </w:rPr>
+        <w:t>exponent</w:t>
+      </w:r>
+      <w:r>
+        <w:t xml:space="preserve"> must be an integer. </w:t>
+      </w:r>
+    </w:p>
+    <w:p>
+      <w:r>
+        <w:t xml:space="preserve">An error is generated if a give float is out of range. The maximum magnitude accepted is approximately </w:t>
+      </w:r>
+      <w:r>
+        <w:t>9.2233715E18</w:t>
+      </w:r>
+      <w:r>
+        <w:t>,</w:t>
+      </w:r>
+    </w:p>
+    <w:p>
+      <w:r>
+        <w:t xml:space="preserve">A (24,6) float is supported by a library which is used by a number of other modules, including the </w:t>
+      </w:r>
+      <w:proofErr w:type="spellStart"/>
+      <w:r>
+        <w:t>Laning</w:t>
+      </w:r>
+      <w:proofErr w:type="spellEnd"/>
+      <w:r>
+        <w:t xml:space="preserve"> and Zierler expression interpreter. Its format is:</w:t>
+      </w:r>
+    </w:p>
+    <w:tbl>
+      <w:tblPr>
+        <w:tblStyle w:val="TableGrid"/>
+        <w:tblW w:w="0" w:type="auto"/>
+        <w:tblLook w:val="04A0" w:firstRow="1" w:lastRow="0" w:firstColumn="1" w:lastColumn="0" w:noHBand="0" w:noVBand="1"/>
+      </w:tblPr>
+      <w:tblGrid>
+        <w:gridCol w:w="661"/>
+        <w:gridCol w:w="3829"/>
+        <w:gridCol w:w="266"/>
+        <w:gridCol w:w="650"/>
+        <w:gridCol w:w="960"/>
+        <w:gridCol w:w="2984"/>
+      </w:tblGrid>
+      <w:tr>
+        <w:tc>
+          <w:tcPr>
+            <w:tcW w:w="4405" w:type="dxa"/>
+            <w:gridSpan w:val="2"/>
+          </w:tcPr>
+          <w:p>
+            <w:r>
+              <w:t>Word 1</w:t>
+            </w:r>
+          </w:p>
+        </w:tc>
+        <w:tc>
+          <w:tcPr>
+            <w:tcW w:w="269" w:type="dxa"/>
+          </w:tcPr>
+          <w:p/>
+        </w:tc>
+        <w:tc>
+          <w:tcPr>
+            <w:tcW w:w="4676" w:type="dxa"/>
+            <w:gridSpan w:val="3"/>
+          </w:tcPr>
+          <w:p>
+            <w:r>
+              <w:t>Word 2</w:t>
+            </w:r>
+          </w:p>
+        </w:tc>
+      </w:tr>
+      <w:tr>
+        <w:tc>
+          <w:tcPr>
+            <w:tcW w:w="355" w:type="dxa"/>
+          </w:tcPr>
+          <w:p>
+            <w:r>
+              <w:t>1</w:t>
+            </w:r>
+          </w:p>
+        </w:tc>
+        <w:tc>
+          <w:tcPr>
+            <w:tcW w:w="4050" w:type="dxa"/>
+          </w:tcPr>
+          <w:p>
+            <w:r>
+              <w:t>2-16</w:t>
+            </w:r>
+          </w:p>
+        </w:tc>
+        <w:tc>
+          <w:tcPr>
+            <w:tcW w:w="269" w:type="dxa"/>
+          </w:tcPr>
+          <w:p/>
+        </w:tc>
+        <w:tc>
+          <w:tcPr>
+            <w:tcW w:w="541" w:type="dxa"/>
+          </w:tcPr>
+          <w:p>
+            <w:r>
+              <w:t>1</w:t>
+            </w:r>
+          </w:p>
+        </w:tc>
+        <w:tc>
+          <w:tcPr>
+            <w:tcW w:w="990" w:type="dxa"/>
+          </w:tcPr>
+          <w:p>
+            <w:r>
+              <w:t>6</w:t>
+            </w:r>
+          </w:p>
+        </w:tc>
+        <w:tc>
+          <w:tcPr>
+            <w:tcW w:w="3145" w:type="dxa"/>
+          </w:tcPr>
+          <w:p>
+            <w:r>
+              <w:t>9</w:t>
+            </w:r>
+          </w:p>
+        </w:tc>
+      </w:tr>
+      <w:tr>
+        <w:tc>
+          <w:tcPr>
+            <w:tcW w:w="355" w:type="dxa"/>
+          </w:tcPr>
+          <w:p>
+            <w:r>
+              <w:t>sign-</w:t>
+            </w:r>
+            <w:proofErr w:type="spellStart"/>
+            <w:r>
+              <w:t>mant</w:t>
+            </w:r>
+            <w:proofErr w:type="spellEnd"/>
+          </w:p>
+        </w:tc>
+        <w:tc>
+          <w:tcPr>
+            <w:tcW w:w="4050" w:type="dxa"/>
+          </w:tcPr>
+          <w:p>
+            <w:proofErr w:type="spellStart"/>
+            <w:r>
+              <w:t>mant</w:t>
+            </w:r>
+            <w:proofErr w:type="spellEnd"/>
+            <w:r>
+              <w:t>-hi</w:t>
+            </w:r>
+          </w:p>
+        </w:tc>
+        <w:tc>
+          <w:tcPr>
+            <w:tcW w:w="269" w:type="dxa"/>
+          </w:tcPr>
+          <w:p/>
+        </w:tc>
+        <w:tc>
+          <w:tcPr>
+            <w:tcW w:w="541" w:type="dxa"/>
+          </w:tcPr>
+          <w:p>
+            <w:r>
+              <w:t>sign-exp</w:t>
+            </w:r>
+          </w:p>
+        </w:tc>
+        <w:tc>
+          <w:tcPr>
+            <w:tcW w:w="990" w:type="dxa"/>
+          </w:tcPr>
+          <w:p>
+            <w:r>
+              <w:t>exp</w:t>
+            </w:r>
+          </w:p>
+        </w:tc>
+        <w:tc>
+          <w:tcPr>
+            <w:tcW w:w="3145" w:type="dxa"/>
+          </w:tcPr>
+          <w:p>
+            <w:proofErr w:type="spellStart"/>
+            <w:r>
+              <w:t>mant</w:t>
+            </w:r>
+            <w:proofErr w:type="spellEnd"/>
+            <w:r>
+              <w:t>-lo</w:t>
+            </w:r>
+          </w:p>
+        </w:tc>
+      </w:tr>
+    </w:tbl>
+    <w:p/>
+    <w:p/>
+    <w:p/>
+    <w:p>
+      <w:pPr>
+        <w:pStyle w:val="Heading3"/>
+      </w:pPr>
+      <w:bookmarkStart w:id="20" w:name="_Toc187018286"/>
+      <w:r>
+        <w:lastRenderedPageBreak/>
+        <w:t xml:space="preserve">   </w:t>
+      </w:r>
+      <w:r>
         <w:t>.</w:t>
       </w:r>
       <w:proofErr w:type="spellStart"/>
       <w:r>
         <w:rPr>
-          <w:rFonts w:ascii="Consolas" w:hAnsi="Consolas" w:cs="Courier New"/>
-        </w:rPr>
-        <w:t>flexl</w:t>
+          <w:rFonts w:ascii="Courier New" w:hAnsi="Courier New" w:cs="Courier New"/>
+        </w:rPr>
+        <w:t>flexh</w:t>
       </w:r>
       <w:proofErr w:type="spellEnd"/>
-      <w:r>
-        <w:rPr>
-          <w:rFonts w:ascii="Consolas" w:hAnsi="Consolas" w:cs="Courier New"/>
-        </w:rPr>
-        <w:t xml:space="preserve"> “B”</w:t>
-      </w:r>
-    </w:p>
-    <w:p>
-      <w:r>
-        <w:t xml:space="preserve">Inserts a </w:t>
-      </w:r>
-      <w:proofErr w:type="gramStart"/>
-      <w:r>
-        <w:t>16 bit</w:t>
-      </w:r>
-      <w:proofErr w:type="gramEnd"/>
-      <w:r>
-        <w:t xml:space="preserve"> word containing the </w:t>
-      </w:r>
-      <w:proofErr w:type="spellStart"/>
-      <w:r>
-        <w:t>Flexo</w:t>
-      </w:r>
-      <w:proofErr w:type="spellEnd"/>
-      <w:r>
-        <w:t xml:space="preserve"> equivalent of the ASCII char, but in the lower six bits of the word.</w:t>
-      </w:r>
-    </w:p>
-    <w:p>
-      <w:r>
-        <w:t>Note that there are many AS</w:t>
-      </w:r>
-      <w:r>
-        <w:t>CII</w:t>
-      </w:r>
-      <w:r>
-        <w:t xml:space="preserve"> characters that don’t have </w:t>
-      </w:r>
-      <w:proofErr w:type="spellStart"/>
-      <w:r>
-        <w:t>Flexo</w:t>
-      </w:r>
-      <w:proofErr w:type="spellEnd"/>
-      <w:r>
-        <w:t xml:space="preserve"> equivalents</w:t>
-      </w:r>
-      <w:r>
-        <w:t xml:space="preserve"> (e.g. “[“ or “;”)</w:t>
-      </w:r>
-      <w:r>
-        <w:t>, and will raise an error.</w:t>
-      </w:r>
-    </w:p>
-    <w:p>
-      <w:pPr>
-        <w:pStyle w:val="Heading3"/>
-      </w:pPr>
-      <w:bookmarkStart w:id="21" w:name="_Toc187018287"/>
-      <w:r>
-        <w:t xml:space="preserve"> </w:t>
-      </w:r>
-      <w:r>
-        <w:t>.</w:t>
-      </w:r>
-      <w:r>
-        <w:rPr>
-          <w:rFonts w:ascii="Courier New" w:hAnsi="Courier New" w:cs="Courier New"/>
-        </w:rPr>
-        <w:t>exec</w:t>
-      </w:r>
-      <w:bookmarkEnd w:id="21"/>
       <w:r>
         <w:rPr>
           <w:rFonts w:ascii="Courier New" w:hAnsi="Courier New" w:cs="Courier New"/>
@@ -10689,18 +11037,94 @@
           <w:i/>
           <w:iCs w:val="0"/>
         </w:rPr>
-        <w:t>python-</w:t>
-      </w:r>
-      <w:proofErr w:type="spellStart"/>
+        <w:t>char</w:t>
+      </w:r>
       <w:r>
         <w:rPr>
           <w:rFonts w:ascii="Courier New" w:hAnsi="Courier New" w:cs="Courier New"/>
           <w:i/>
           <w:iCs w:val="0"/>
         </w:rPr>
-        <w:t>stmt</w:t>
+        <w:br/>
+      </w:r>
+      <w:r>
+        <w:rPr>
+          <w:rFonts w:ascii="Courier New" w:hAnsi="Courier New" w:cs="Courier New"/>
+          <w:i/>
+          <w:iCs w:val="0"/>
+        </w:rPr>
+        <w:t xml:space="preserve"> .</w:t>
+      </w:r>
+      <w:proofErr w:type="spellStart"/>
+      <w:r>
+        <w:rPr>
+          <w:rFonts w:ascii="Courier New" w:hAnsi="Courier New" w:cs="Courier New"/>
+        </w:rPr>
+        <w:t>flexl</w:t>
       </w:r>
       <w:proofErr w:type="spellEnd"/>
+      <w:r>
+        <w:rPr>
+          <w:rFonts w:ascii="Courier New" w:hAnsi="Courier New" w:cs="Courier New"/>
+          <w:i/>
+          <w:iCs w:val="0"/>
+        </w:rPr>
+        <w:t xml:space="preserve"> char</w:t>
+      </w:r>
+      <w:bookmarkEnd w:id="20"/>
+    </w:p>
+    <w:p>
+      <w:r>
+        <w:t>The .flex[</w:t>
+      </w:r>
+      <w:proofErr w:type="spellStart"/>
+      <w:r>
+        <w:t>h|l</w:t>
+      </w:r>
+      <w:proofErr w:type="spellEnd"/>
+      <w:r>
+        <w:t>] pseudo</w:t>
+      </w:r>
+      <w:r>
+        <w:t>-</w:t>
+      </w:r>
+      <w:r>
+        <w:t xml:space="preserve">ops initialize a word at the current assembly location containing a </w:t>
+      </w:r>
+      <w:proofErr w:type="spellStart"/>
+      <w:r>
+        <w:t>flexowriter</w:t>
+      </w:r>
+      <w:proofErr w:type="spellEnd"/>
+      <w:r>
+        <w:t xml:space="preserve"> character.  The operand </w:t>
+      </w:r>
+      <w:r>
+        <w:t xml:space="preserve">must </w:t>
+      </w:r>
+      <w:r>
+        <w:t xml:space="preserve">be </w:t>
+      </w:r>
+      <w:r>
+        <w:t>a s</w:t>
+      </w:r>
+      <w:r>
+        <w:t xml:space="preserve">ingle quoted ASCII character, </w:t>
+      </w:r>
+      <w:r>
+        <w:t>which</w:t>
+      </w:r>
+      <w:r>
+        <w:t xml:space="preserve"> will be converted to a Flexo code and shifted (or not) as indicated by [</w:t>
+      </w:r>
+      <w:proofErr w:type="spellStart"/>
+      <w:r>
+        <w:t>h|l</w:t>
+      </w:r>
+      <w:proofErr w:type="spellEnd"/>
+      <w:r>
+        <w:t>].</w:t>
+      </w:r>
     </w:p>
     <w:p>
       <w:pPr>
@@ -10714,6 +11138,154 @@
         <w:rPr>
           <w:rFonts w:ascii="Consolas" w:hAnsi="Consolas" w:cs="Courier New"/>
         </w:rPr>
+        <w:t>.</w:t>
+      </w:r>
+      <w:proofErr w:type="spellStart"/>
+      <w:r>
+        <w:rPr>
+          <w:rFonts w:ascii="Consolas" w:hAnsi="Consolas" w:cs="Courier New"/>
+        </w:rPr>
+        <w:t>flexh</w:t>
+      </w:r>
+      <w:proofErr w:type="spellEnd"/>
+      <w:r>
+        <w:rPr>
+          <w:rFonts w:ascii="Consolas" w:hAnsi="Consolas" w:cs="Courier New"/>
+        </w:rPr>
+        <w:t xml:space="preserve"> “A”</w:t>
+      </w:r>
+    </w:p>
+    <w:p>
+      <w:r>
+        <w:t xml:space="preserve">Insert a 16-bit word initialized with the Flexo equivalent of the </w:t>
+      </w:r>
+      <w:r>
+        <w:t xml:space="preserve">ASCII </w:t>
+      </w:r>
+      <w:r>
+        <w:t>character given as an argument</w:t>
+      </w:r>
+      <w:r>
+        <w:t>, shifted to the top six bits of the word</w:t>
+      </w:r>
+      <w:r>
+        <w:t>.</w:t>
+      </w:r>
+    </w:p>
+    <w:p>
+      <w:pPr>
+        <w:pStyle w:val="ListParagraph"/>
+        <w:ind w:left="720"/>
+        <w:rPr>
+          <w:rFonts w:ascii="Consolas" w:hAnsi="Consolas" w:cs="Courier New"/>
+        </w:rPr>
+      </w:pPr>
+      <w:r>
+        <w:rPr>
+          <w:rFonts w:ascii="Consolas" w:hAnsi="Consolas" w:cs="Courier New"/>
+        </w:rPr>
+        <w:t>.</w:t>
+      </w:r>
+      <w:proofErr w:type="spellStart"/>
+      <w:r>
+        <w:rPr>
+          <w:rFonts w:ascii="Consolas" w:hAnsi="Consolas" w:cs="Courier New"/>
+        </w:rPr>
+        <w:t>flexl</w:t>
+      </w:r>
+      <w:proofErr w:type="spellEnd"/>
+      <w:r>
+        <w:rPr>
+          <w:rFonts w:ascii="Consolas" w:hAnsi="Consolas" w:cs="Courier New"/>
+        </w:rPr>
+        <w:t xml:space="preserve"> “B”</w:t>
+      </w:r>
+    </w:p>
+    <w:p>
+      <w:r>
+        <w:t xml:space="preserve">Inserts a </w:t>
+      </w:r>
+      <w:proofErr w:type="gramStart"/>
+      <w:r>
+        <w:t>16 bit</w:t>
+      </w:r>
+      <w:proofErr w:type="gramEnd"/>
+      <w:r>
+        <w:t xml:space="preserve"> word containing the Flexo equivalent of the ASCII char, but in the lower six bits of the word.</w:t>
+      </w:r>
+    </w:p>
+    <w:p>
+      <w:r>
+        <w:t>Note that there are many AS</w:t>
+      </w:r>
+      <w:r>
+        <w:t>CII</w:t>
+      </w:r>
+      <w:r>
+        <w:t xml:space="preserve"> characters that don’t have Flexo equivalents</w:t>
+      </w:r>
+      <w:r>
+        <w:t xml:space="preserve"> (e.g. “[“ or “;”)</w:t>
+      </w:r>
+      <w:r>
+        <w:t>, and will raise an error.</w:t>
+      </w:r>
+    </w:p>
+    <w:p>
+      <w:pPr>
+        <w:pStyle w:val="Heading3"/>
+      </w:pPr>
+      <w:bookmarkStart w:id="21" w:name="_Toc187018287"/>
+      <w:r>
+        <w:t xml:space="preserve"> </w:t>
+      </w:r>
+      <w:r>
+        <w:t>.</w:t>
+      </w:r>
+      <w:r>
+        <w:rPr>
+          <w:rFonts w:ascii="Courier New" w:hAnsi="Courier New" w:cs="Courier New"/>
+        </w:rPr>
+        <w:t>exec</w:t>
+      </w:r>
+      <w:bookmarkEnd w:id="21"/>
+      <w:r>
+        <w:rPr>
+          <w:rFonts w:ascii="Courier New" w:hAnsi="Courier New" w:cs="Courier New"/>
+        </w:rPr>
+        <w:t xml:space="preserve"> </w:t>
+      </w:r>
+      <w:r>
+        <w:rPr>
+          <w:rFonts w:ascii="Courier New" w:hAnsi="Courier New" w:cs="Courier New"/>
+          <w:i/>
+          <w:iCs w:val="0"/>
+        </w:rPr>
+        <w:t>python-</w:t>
+      </w:r>
+      <w:proofErr w:type="spellStart"/>
+      <w:r>
+        <w:rPr>
+          <w:rFonts w:ascii="Courier New" w:hAnsi="Courier New" w:cs="Courier New"/>
+          <w:i/>
+          <w:iCs w:val="0"/>
+        </w:rPr>
+        <w:t>stmt</w:t>
+      </w:r>
+      <w:proofErr w:type="spellEnd"/>
+    </w:p>
+    <w:p>
+      <w:pPr>
+        <w:pStyle w:val="ListParagraph"/>
+        <w:ind w:left="720"/>
+        <w:rPr>
+          <w:rFonts w:ascii="Consolas" w:hAnsi="Consolas" w:cs="Courier New"/>
+        </w:rPr>
+      </w:pPr>
+      <w:r>
+        <w:rPr>
+          <w:rFonts w:ascii="Consolas" w:hAnsi="Consolas" w:cs="Courier New"/>
+        </w:rPr>
         <w:t xml:space="preserve"> </w:t>
       </w:r>
       <w:r>
@@ -10907,7 +11479,6 @@
       </w:pPr>
       <w:bookmarkStart w:id="22" w:name="_Toc187018288"/>
       <w:r>
-        <w:lastRenderedPageBreak/>
         <w:t>.</w:t>
       </w:r>
       <w:r>
@@ -10926,45 +11497,55 @@
       <w:r>
         <w:rPr>
           <w:rFonts w:ascii="Consolas" w:hAnsi="Consolas" w:cs="Courier New"/>
+          <w:i/>
+          <w:iCs w:val="0"/>
         </w:rPr>
         <w:t>format</w:t>
       </w:r>
       <w:r>
         <w:rPr>
           <w:rFonts w:ascii="Consolas" w:hAnsi="Consolas" w:cs="Courier New"/>
+          <w:i/>
+          <w:iCs w:val="0"/>
         </w:rPr>
         <w:t>-</w:t>
       </w:r>
       <w:r>
         <w:rPr>
           <w:rFonts w:ascii="Consolas" w:hAnsi="Consolas" w:cs="Courier New"/>
-        </w:rPr>
-        <w:t>str, addr</w:t>
+          <w:i/>
+          <w:iCs w:val="0"/>
+        </w:rPr>
+        <w:t>str</w:t>
       </w:r>
       <w:r>
         <w:rPr>
           <w:rFonts w:ascii="Consolas" w:hAnsi="Consolas" w:cs="Courier New"/>
         </w:rPr>
-        <w:t>1, …</w:t>
+        <w:t>,</w:t>
       </w:r>
       <w:r>
         <w:rPr>
           <w:rFonts w:ascii="Consolas" w:hAnsi="Consolas" w:cs="Courier New"/>
-        </w:rPr>
-        <w:t>,</w:t>
+          <w:i/>
+          <w:iCs w:val="0"/>
+        </w:rPr>
+        <w:t xml:space="preserve"> addr1</w:t>
+      </w:r>
+      <w:r>
+        <w:rPr>
+          <w:rFonts w:ascii="Consolas" w:hAnsi="Consolas" w:cs="Courier New"/>
+        </w:rPr>
+        <w:t>, …,</w:t>
       </w:r>
       <w:proofErr w:type="spellStart"/>
       <w:r>
         <w:rPr>
           <w:rFonts w:ascii="Consolas" w:hAnsi="Consolas" w:cs="Courier New"/>
-        </w:rPr>
-        <w:t>addr</w:t>
-      </w:r>
-      <w:r>
-        <w:rPr>
-          <w:rFonts w:ascii="Consolas" w:hAnsi="Consolas" w:cs="Courier New"/>
-        </w:rPr>
-        <w:t>N</w:t>
+          <w:i/>
+          <w:iCs w:val="0"/>
+        </w:rPr>
+        <w:t>addrN</w:t>
       </w:r>
       <w:proofErr w:type="spellEnd"/>
     </w:p>
@@ -11120,6 +11701,173 @@
       </w:r>
       <w:r>
         <w:t>.</w:t>
+      </w:r>
+    </w:p>
+    <w:p>
+      <w:pPr>
+        <w:pStyle w:val="Heading3"/>
+      </w:pPr>
+      <w:r>
+        <w:t>.</w:t>
+      </w:r>
+      <w:r>
+        <w:t xml:space="preserve">include </w:t>
+      </w:r>
+      <w:r>
+        <w:rPr>
+          <w:i/>
+          <w:iCs w:val="0"/>
+        </w:rPr>
+        <w:t>filename</w:t>
+      </w:r>
+    </w:p>
+    <w:p>
+      <w:pPr>
+        <w:pStyle w:val="ListParagraph"/>
+        <w:ind w:left="720"/>
+        <w:rPr>
+          <w:rFonts w:ascii="Consolas" w:hAnsi="Consolas" w:cs="Courier New"/>
+        </w:rPr>
+      </w:pPr>
+      <w:r>
+        <w:rPr>
+          <w:rFonts w:ascii="Consolas" w:hAnsi="Consolas" w:cs="Courier New"/>
+        </w:rPr>
+        <w:t>.</w:t>
+      </w:r>
+      <w:r>
+        <w:rPr>
+          <w:rFonts w:ascii="Consolas" w:hAnsi="Consolas" w:cs="Courier New"/>
+        </w:rPr>
+        <w:t>include “float-</w:t>
+      </w:r>
+      <w:proofErr w:type="spellStart"/>
+      <w:r>
+        <w:rPr>
+          <w:rFonts w:ascii="Consolas" w:hAnsi="Consolas" w:cs="Courier New"/>
+        </w:rPr>
+        <w:t>lib.ww</w:t>
+      </w:r>
+      <w:proofErr w:type="spellEnd"/>
+      <w:r>
+        <w:rPr>
+          <w:rFonts w:ascii="Consolas" w:hAnsi="Consolas" w:cs="Courier New"/>
+        </w:rPr>
+        <w:t>”</w:t>
+      </w:r>
+    </w:p>
+    <w:p>
+      <w:r>
+        <w:lastRenderedPageBreak/>
+        <w:t xml:space="preserve">Assemble the current file including the text from </w:t>
+      </w:r>
+      <w:r>
+        <w:rPr>
+          <w:i/>
+          <w:iCs/>
+        </w:rPr>
+        <w:t>filename</w:t>
+      </w:r>
+      <w:r>
+        <w:rPr>
+          <w:i/>
+          <w:iCs/>
+        </w:rPr>
+        <w:t>,</w:t>
+      </w:r>
+      <w:r>
+        <w:rPr>
+          <w:i/>
+          <w:iCs/>
+        </w:rPr>
+        <w:t xml:space="preserve"> </w:t>
+      </w:r>
+      <w:r>
+        <w:t>effectively insert</w:t>
+      </w:r>
+      <w:r>
+        <w:t xml:space="preserve">ing </w:t>
+      </w:r>
+      <w:r>
+        <w:t xml:space="preserve">the text </w:t>
+      </w:r>
+      <w:r>
+        <w:t>into th</w:t>
+      </w:r>
+      <w:r>
+        <w:t xml:space="preserve">e file being assembled. The result is an assembly of the two files as though they were one. </w:t>
+      </w:r>
+      <w:r>
+        <w:t>The included file must be a syntactically valid .ww file.</w:t>
+      </w:r>
+    </w:p>
+    <w:p>
+      <w:r>
+        <w:t>The listing denotes the inclusion with markers in comments:</w:t>
+      </w:r>
+    </w:p>
+    <w:p>
+      <w:pPr>
+        <w:ind w:left="720"/>
+      </w:pPr>
+      <w:r>
+        <w:t>; .include "float-</w:t>
+      </w:r>
+      <w:proofErr w:type="spellStart"/>
+      <w:r>
+        <w:t>lib.ww</w:t>
+      </w:r>
+      <w:proofErr w:type="spellEnd"/>
+      <w:r>
+        <w:t>"</w:t>
+      </w:r>
+    </w:p>
+    <w:p>
+      <w:pPr>
+        <w:ind w:left="720"/>
+      </w:pPr>
+      <w:r>
+        <w:t>…[float-</w:t>
+      </w:r>
+      <w:proofErr w:type="spellStart"/>
+      <w:r>
+        <w:t>lib.ww</w:t>
+      </w:r>
+      <w:proofErr w:type="spellEnd"/>
+      <w:r>
+        <w:t xml:space="preserve"> statements]…</w:t>
+      </w:r>
+    </w:p>
+    <w:p>
+      <w:pPr>
+        <w:ind w:left="720"/>
+      </w:pPr>
+      <w:r>
+        <w:t>; end .include "float-</w:t>
+      </w:r>
+      <w:proofErr w:type="spellStart"/>
+      <w:r>
+        <w:t>lib.ww</w:t>
+      </w:r>
+      <w:proofErr w:type="spellEnd"/>
+      <w:r>
+        <w:t>"</w:t>
+      </w:r>
+    </w:p>
+    <w:p>
+      <w:r>
+        <w:t xml:space="preserve">Multiple includes may appear in a file, and includes may be nested to any level. Circular includes result in an error. </w:t>
+      </w:r>
+      <w:r>
+        <w:rPr>
+          <w:highlight w:val="yellow"/>
+        </w:rPr>
+        <w:t>[I think]</w:t>
+      </w:r>
+    </w:p>
+    <w:p>
+      <w:r>
+        <w:t>The –Reformat option to the assembler will not process includes; i.e., it just reformats the given top-level ww file.</w:t>
       </w:r>
     </w:p>
     <w:p>
@@ -13292,6 +14040,7 @@
         </w:numPr>
       </w:pPr>
       <w:r>
+        <w:lastRenderedPageBreak/>
         <w:t>Start adding comments and labels to the .ww file</w:t>
       </w:r>
     </w:p>
@@ -13304,7 +14053,6 @@
         </w:numPr>
       </w:pPr>
       <w:r>
-        <w:lastRenderedPageBreak/>
         <w:t>Assemble the .ww file to produce a .</w:t>
       </w:r>
       <w:proofErr w:type="spellStart"/>
@@ -18355,7 +19103,7 @@
 </file>
 
 <file path=word/endnotes.xml><?xml version="1.0" encoding="utf-8"?>
-<w:endnotes xmlns:wpc="http://schemas.microsoft.com/office/word/2010/wordprocessingCanvas" xmlns:cx="http://schemas.microsoft.com/office/drawing/2014/chartex" xmlns:cx1="http://schemas.microsoft.com/office/drawing/2015/9/8/chartex" xmlns:cx2="http://schemas.microsoft.com/office/drawing/2015/10/21/chartex" xmlns:cx3="http://schemas.microsoft.com/office/drawing/2016/5/9/chartex" xmlns:cx4="http://schemas.microsoft.com/office/drawing/2016/5/10/chartex" xmlns:cx5="http://schemas.microsoft.com/office/drawing/2016/5/11/chartex" xmlns:cx6="http://schemas.microsoft.com/office/drawing/2016/5/12/chartex" xmlns:cx7="http://schemas.microsoft.com/office/drawing/2016/5/13/chartex" xmlns:cx8="http://schemas.microsoft.com/office/drawing/2016/5/14/chartex" xmlns:mc="http://schemas.openxmlformats.org/markup-compatibility/2006" xmlns:aink="http://schemas.microsoft.com/office/drawing/2016/ink" xmlns:am3d="http://schemas.microsoft.com/office/drawing/2017/model3d" xmlns:o="urn:schemas-microsoft-com:office:office" xmlns:oel="http://schemas.microsoft.com/office/2019/extlst" xmlns:r="http://schemas.openxmlformats.org/officeDocument/2006/relationships" xmlns:m="http://schemas.openxmlformats.org/officeDocument/2006/math" xmlns:v="urn:schemas-microsoft-com:vml" xmlns:wp14="http://schemas.microsoft.com/office/word/2010/wordprocessingDrawing" xmlns:wp="http://schemas.openxmlformats.org/drawingml/2006/wordprocessingDrawing" xmlns:w10="urn:schemas-microsoft-com:office:word" xmlns:w="http://schemas.openxmlformats.org/wordprocessingml/2006/main" xmlns:w14="http://schemas.microsoft.com/office/word/2010/wordml" xmlns:w15="http://schemas.microsoft.com/office/word/2012/wordml" xmlns:w16cex="http://schemas.microsoft.com/office/word/2018/wordml/cex" xmlns:w16cid="http://schemas.microsoft.com/office/word/2016/wordml/cid" xmlns:w16="http://schemas.microsoft.com/office/word/2018/wordml" xmlns:w16du="http://schemas.microsoft.com/office/word/2023/wordml/word16du" xmlns:w16sdtdh="http://schemas.microsoft.com/office/word/2020/wordml/sdtdatahash" xmlns:w16se="http://schemas.microsoft.com/office/word/2015/wordml/symex" xmlns:wpg="http://schemas.microsoft.com/office/word/2010/wordprocessingGroup" xmlns:wpi="http://schemas.microsoft.com/office/word/2010/wordprocessingInk" xmlns:wne="http://schemas.microsoft.com/office/word/2006/wordml" xmlns:wps="http://schemas.microsoft.com/office/word/2010/wordprocessingShape" mc:Ignorable="w14 w15 w16se w16cid w16 w16cex w16sdtdh w16du wp14">
+<w:endnotes xmlns:wpc="http://schemas.microsoft.com/office/word/2010/wordprocessingCanvas" xmlns:cx="http://schemas.microsoft.com/office/drawing/2014/chartex" xmlns:cx1="http://schemas.microsoft.com/office/drawing/2015/9/8/chartex" xmlns:cx2="http://schemas.microsoft.com/office/drawing/2015/10/21/chartex" xmlns:cx3="http://schemas.microsoft.com/office/drawing/2016/5/9/chartex" xmlns:cx4="http://schemas.microsoft.com/office/drawing/2016/5/10/chartex" xmlns:cx5="http://schemas.microsoft.com/office/drawing/2016/5/11/chartex" xmlns:cx6="http://schemas.microsoft.com/office/drawing/2016/5/12/chartex" xmlns:cx7="http://schemas.microsoft.com/office/drawing/2016/5/13/chartex" xmlns:cx8="http://schemas.microsoft.com/office/drawing/2016/5/14/chartex" xmlns:mc="http://schemas.openxmlformats.org/markup-compatibility/2006" xmlns:aink="http://schemas.microsoft.com/office/drawing/2016/ink" xmlns:am3d="http://schemas.microsoft.com/office/drawing/2017/model3d" xmlns:o="urn:schemas-microsoft-com:office:office" xmlns:oel="http://schemas.microsoft.com/office/2019/extlst" xmlns:r="http://schemas.openxmlformats.org/officeDocument/2006/relationships" xmlns:m="http://schemas.openxmlformats.org/officeDocument/2006/math" xmlns:v="urn:schemas-microsoft-com:vml" xmlns:wp14="http://schemas.microsoft.com/office/word/2010/wordprocessingDrawing" xmlns:wp="http://schemas.openxmlformats.org/drawingml/2006/wordprocessingDrawing" xmlns:w10="urn:schemas-microsoft-com:office:word" xmlns:w="http://schemas.openxmlformats.org/wordprocessingml/2006/main" xmlns:w14="http://schemas.microsoft.com/office/word/2010/wordml" xmlns:w15="http://schemas.microsoft.com/office/word/2012/wordml" xmlns:w16cex="http://schemas.microsoft.com/office/word/2018/wordml/cex" xmlns:w16cid="http://schemas.microsoft.com/office/word/2016/wordml/cid" xmlns:w16="http://schemas.microsoft.com/office/word/2018/wordml" xmlns:w16du="http://schemas.microsoft.com/office/word/2023/wordml/word16du" xmlns:w16sdtdh="http://schemas.microsoft.com/office/word/2020/wordml/sdtdatahash" xmlns:w16sdtfl="http://schemas.microsoft.com/office/word/2024/wordml/sdtformatlock" xmlns:w16se="http://schemas.microsoft.com/office/word/2015/wordml/symex" xmlns:wpg="http://schemas.microsoft.com/office/word/2010/wordprocessingGroup" xmlns:wpi="http://schemas.microsoft.com/office/word/2010/wordprocessingInk" xmlns:wne="http://schemas.microsoft.com/office/word/2006/wordml" xmlns:wps="http://schemas.microsoft.com/office/word/2010/wordprocessingShape" mc:Ignorable="w14 w15 w16se w16cid w16 w16cex w16sdtdh w16sdtfl w16du wp14">
   <w:endnote w:type="separator" w:id="-1">
     <w:p>
       <w:r>
@@ -18374,7 +19122,7 @@
 </file>
 
 <file path=word/footer1.xml><?xml version="1.0" encoding="utf-8"?>
-<w:ftr xmlns:wpc="http://schemas.microsoft.com/office/word/2010/wordprocessingCanvas" xmlns:cx="http://schemas.microsoft.com/office/drawing/2014/chartex" xmlns:cx1="http://schemas.microsoft.com/office/drawing/2015/9/8/chartex" xmlns:cx2="http://schemas.microsoft.com/office/drawing/2015/10/21/chartex" xmlns:cx3="http://schemas.microsoft.com/office/drawing/2016/5/9/chartex" xmlns:cx4="http://schemas.microsoft.com/office/drawing/2016/5/10/chartex" xmlns:cx5="http://schemas.microsoft.com/office/drawing/2016/5/11/chartex" xmlns:cx6="http://schemas.microsoft.com/office/drawing/2016/5/12/chartex" xmlns:cx7="http://schemas.microsoft.com/office/drawing/2016/5/13/chartex" xmlns:cx8="http://schemas.microsoft.com/office/drawing/2016/5/14/chartex" xmlns:mc="http://schemas.openxmlformats.org/markup-compatibility/2006" xmlns:aink="http://schemas.microsoft.com/office/drawing/2016/ink" xmlns:am3d="http://schemas.microsoft.com/office/drawing/2017/model3d" xmlns:o="urn:schemas-microsoft-com:office:office" xmlns:oel="http://schemas.microsoft.com/office/2019/extlst" xmlns:r="http://schemas.openxmlformats.org/officeDocument/2006/relationships" xmlns:m="http://schemas.openxmlformats.org/officeDocument/2006/math" xmlns:v="urn:schemas-microsoft-com:vml" xmlns:wp14="http://schemas.microsoft.com/office/word/2010/wordprocessingDrawing" xmlns:wp="http://schemas.openxmlformats.org/drawingml/2006/wordprocessingDrawing" xmlns:w10="urn:schemas-microsoft-com:office:word" xmlns:w="http://schemas.openxmlformats.org/wordprocessingml/2006/main" xmlns:w14="http://schemas.microsoft.com/office/word/2010/wordml" xmlns:w15="http://schemas.microsoft.com/office/word/2012/wordml" xmlns:w16cex="http://schemas.microsoft.com/office/word/2018/wordml/cex" xmlns:w16cid="http://schemas.microsoft.com/office/word/2016/wordml/cid" xmlns:w16="http://schemas.microsoft.com/office/word/2018/wordml" xmlns:w16du="http://schemas.microsoft.com/office/word/2023/wordml/word16du" xmlns:w16sdtdh="http://schemas.microsoft.com/office/word/2020/wordml/sdtdatahash" xmlns:w16se="http://schemas.microsoft.com/office/word/2015/wordml/symex" xmlns:wpg="http://schemas.microsoft.com/office/word/2010/wordprocessingGroup" xmlns:wpi="http://schemas.microsoft.com/office/word/2010/wordprocessingInk" xmlns:wne="http://schemas.microsoft.com/office/word/2006/wordml" xmlns:wps="http://schemas.microsoft.com/office/word/2010/wordprocessingShape" mc:Ignorable="w14 w15 w16se w16cid w16 w16cex w16sdtdh w16du wp14">
+<w:ftr xmlns:wpc="http://schemas.microsoft.com/office/word/2010/wordprocessingCanvas" xmlns:cx="http://schemas.microsoft.com/office/drawing/2014/chartex" xmlns:cx1="http://schemas.microsoft.com/office/drawing/2015/9/8/chartex" xmlns:cx2="http://schemas.microsoft.com/office/drawing/2015/10/21/chartex" xmlns:cx3="http://schemas.microsoft.com/office/drawing/2016/5/9/chartex" xmlns:cx4="http://schemas.microsoft.com/office/drawing/2016/5/10/chartex" xmlns:cx5="http://schemas.microsoft.com/office/drawing/2016/5/11/chartex" xmlns:cx6="http://schemas.microsoft.com/office/drawing/2016/5/12/chartex" xmlns:cx7="http://schemas.microsoft.com/office/drawing/2016/5/13/chartex" xmlns:cx8="http://schemas.microsoft.com/office/drawing/2016/5/14/chartex" xmlns:mc="http://schemas.openxmlformats.org/markup-compatibility/2006" xmlns:aink="http://schemas.microsoft.com/office/drawing/2016/ink" xmlns:am3d="http://schemas.microsoft.com/office/drawing/2017/model3d" xmlns:o="urn:schemas-microsoft-com:office:office" xmlns:oel="http://schemas.microsoft.com/office/2019/extlst" xmlns:r="http://schemas.openxmlformats.org/officeDocument/2006/relationships" xmlns:m="http://schemas.openxmlformats.org/officeDocument/2006/math" xmlns:v="urn:schemas-microsoft-com:vml" xmlns:wp14="http://schemas.microsoft.com/office/word/2010/wordprocessingDrawing" xmlns:wp="http://schemas.openxmlformats.org/drawingml/2006/wordprocessingDrawing" xmlns:w10="urn:schemas-microsoft-com:office:word" xmlns:w="http://schemas.openxmlformats.org/wordprocessingml/2006/main" xmlns:w14="http://schemas.microsoft.com/office/word/2010/wordml" xmlns:w15="http://schemas.microsoft.com/office/word/2012/wordml" xmlns:w16cex="http://schemas.microsoft.com/office/word/2018/wordml/cex" xmlns:w16cid="http://schemas.microsoft.com/office/word/2016/wordml/cid" xmlns:w16="http://schemas.microsoft.com/office/word/2018/wordml" xmlns:w16du="http://schemas.microsoft.com/office/word/2023/wordml/word16du" xmlns:w16sdtdh="http://schemas.microsoft.com/office/word/2020/wordml/sdtdatahash" xmlns:w16sdtfl="http://schemas.microsoft.com/office/word/2024/wordml/sdtformatlock" xmlns:w16se="http://schemas.microsoft.com/office/word/2015/wordml/symex" xmlns:wpg="http://schemas.microsoft.com/office/word/2010/wordprocessingGroup" xmlns:wpi="http://schemas.microsoft.com/office/word/2010/wordprocessingInk" xmlns:wne="http://schemas.microsoft.com/office/word/2006/wordml" xmlns:wps="http://schemas.microsoft.com/office/word/2010/wordprocessingShape" mc:Ignorable="w14 w15 w16se w16cid w16 w16cex w16sdtdh w16sdtfl w16du wp14">
   <w:p>
     <w:pPr>
       <w:pStyle w:val="Footer"/>
@@ -18574,7 +19322,7 @@
 </file>
 
 <file path=word/footnotes.xml><?xml version="1.0" encoding="utf-8"?>
-<w:footnotes xmlns:wpc="http://schemas.microsoft.com/office/word/2010/wordprocessingCanvas" xmlns:cx="http://schemas.microsoft.com/office/drawing/2014/chartex" xmlns:cx1="http://schemas.microsoft.com/office/drawing/2015/9/8/chartex" xmlns:cx2="http://schemas.microsoft.com/office/drawing/2015/10/21/chartex" xmlns:cx3="http://schemas.microsoft.com/office/drawing/2016/5/9/chartex" xmlns:cx4="http://schemas.microsoft.com/office/drawing/2016/5/10/chartex" xmlns:cx5="http://schemas.microsoft.com/office/drawing/2016/5/11/chartex" xmlns:cx6="http://schemas.microsoft.com/office/drawing/2016/5/12/chartex" xmlns:cx7="http://schemas.microsoft.com/office/drawing/2016/5/13/chartex" xmlns:cx8="http://schemas.microsoft.com/office/drawing/2016/5/14/chartex" xmlns:mc="http://schemas.openxmlformats.org/markup-compatibility/2006" xmlns:aink="http://schemas.microsoft.com/office/drawing/2016/ink" xmlns:am3d="http://schemas.microsoft.com/office/drawing/2017/model3d" xmlns:o="urn:schemas-microsoft-com:office:office" xmlns:oel="http://schemas.microsoft.com/office/2019/extlst" xmlns:r="http://schemas.openxmlformats.org/officeDocument/2006/relationships" xmlns:m="http://schemas.openxmlformats.org/officeDocument/2006/math" xmlns:v="urn:schemas-microsoft-com:vml" xmlns:wp14="http://schemas.microsoft.com/office/word/2010/wordprocessingDrawing" xmlns:wp="http://schemas.openxmlformats.org/drawingml/2006/wordprocessingDrawing" xmlns:w10="urn:schemas-microsoft-com:office:word" xmlns:w="http://schemas.openxmlformats.org/wordprocessingml/2006/main" xmlns:w14="http://schemas.microsoft.com/office/word/2010/wordml" xmlns:w15="http://schemas.microsoft.com/office/word/2012/wordml" xmlns:w16cex="http://schemas.microsoft.com/office/word/2018/wordml/cex" xmlns:w16cid="http://schemas.microsoft.com/office/word/2016/wordml/cid" xmlns:w16="http://schemas.microsoft.com/office/word/2018/wordml" xmlns:w16du="http://schemas.microsoft.com/office/word/2023/wordml/word16du" xmlns:w16sdtdh="http://schemas.microsoft.com/office/word/2020/wordml/sdtdatahash" xmlns:w16se="http://schemas.microsoft.com/office/word/2015/wordml/symex" xmlns:wpg="http://schemas.microsoft.com/office/word/2010/wordprocessingGroup" xmlns:wpi="http://schemas.microsoft.com/office/word/2010/wordprocessingInk" xmlns:wne="http://schemas.microsoft.com/office/word/2006/wordml" xmlns:wps="http://schemas.microsoft.com/office/word/2010/wordprocessingShape" mc:Ignorable="w14 w15 w16se w16cid w16 w16cex w16sdtdh w16du wp14">
+<w:footnotes xmlns:wpc="http://schemas.microsoft.com/office/word/2010/wordprocessingCanvas" xmlns:cx="http://schemas.microsoft.com/office/drawing/2014/chartex" xmlns:cx1="http://schemas.microsoft.com/office/drawing/2015/9/8/chartex" xmlns:cx2="http://schemas.microsoft.com/office/drawing/2015/10/21/chartex" xmlns:cx3="http://schemas.microsoft.com/office/drawing/2016/5/9/chartex" xmlns:cx4="http://schemas.microsoft.com/office/drawing/2016/5/10/chartex" xmlns:cx5="http://schemas.microsoft.com/office/drawing/2016/5/11/chartex" xmlns:cx6="http://schemas.microsoft.com/office/drawing/2016/5/12/chartex" xmlns:cx7="http://schemas.microsoft.com/office/drawing/2016/5/13/chartex" xmlns:cx8="http://schemas.microsoft.com/office/drawing/2016/5/14/chartex" xmlns:mc="http://schemas.openxmlformats.org/markup-compatibility/2006" xmlns:aink="http://schemas.microsoft.com/office/drawing/2016/ink" xmlns:am3d="http://schemas.microsoft.com/office/drawing/2017/model3d" xmlns:o="urn:schemas-microsoft-com:office:office" xmlns:oel="http://schemas.microsoft.com/office/2019/extlst" xmlns:r="http://schemas.openxmlformats.org/officeDocument/2006/relationships" xmlns:m="http://schemas.openxmlformats.org/officeDocument/2006/math" xmlns:v="urn:schemas-microsoft-com:vml" xmlns:wp14="http://schemas.microsoft.com/office/word/2010/wordprocessingDrawing" xmlns:wp="http://schemas.openxmlformats.org/drawingml/2006/wordprocessingDrawing" xmlns:w10="urn:schemas-microsoft-com:office:word" xmlns:w="http://schemas.openxmlformats.org/wordprocessingml/2006/main" xmlns:w14="http://schemas.microsoft.com/office/word/2010/wordml" xmlns:w15="http://schemas.microsoft.com/office/word/2012/wordml" xmlns:w16cex="http://schemas.microsoft.com/office/word/2018/wordml/cex" xmlns:w16cid="http://schemas.microsoft.com/office/word/2016/wordml/cid" xmlns:w16="http://schemas.microsoft.com/office/word/2018/wordml" xmlns:w16du="http://schemas.microsoft.com/office/word/2023/wordml/word16du" xmlns:w16sdtdh="http://schemas.microsoft.com/office/word/2020/wordml/sdtdatahash" xmlns:w16sdtfl="http://schemas.microsoft.com/office/word/2024/wordml/sdtformatlock" xmlns:w16se="http://schemas.microsoft.com/office/word/2015/wordml/symex" xmlns:wpg="http://schemas.microsoft.com/office/word/2010/wordprocessingGroup" xmlns:wpi="http://schemas.microsoft.com/office/word/2010/wordprocessingInk" xmlns:wne="http://schemas.microsoft.com/office/word/2006/wordml" xmlns:wps="http://schemas.microsoft.com/office/word/2010/wordprocessingShape" mc:Ignorable="w14 w15 w16se w16cid w16 w16cex w16sdtdh w16sdtfl w16du wp14">
   <w:footnote w:type="separator" w:id="-1">
     <w:p>
       <w:r>
@@ -18858,7 +19606,7 @@
 </file>
 
 <file path=word/header1.xml><?xml version="1.0" encoding="utf-8"?>
-<w:hdr xmlns:wpc="http://schemas.microsoft.com/office/word/2010/wordprocessingCanvas" xmlns:cx="http://schemas.microsoft.com/office/drawing/2014/chartex" xmlns:cx1="http://schemas.microsoft.com/office/drawing/2015/9/8/chartex" xmlns:cx2="http://schemas.microsoft.com/office/drawing/2015/10/21/chartex" xmlns:cx3="http://schemas.microsoft.com/office/drawing/2016/5/9/chartex" xmlns:cx4="http://schemas.microsoft.com/office/drawing/2016/5/10/chartex" xmlns:cx5="http://schemas.microsoft.com/office/drawing/2016/5/11/chartex" xmlns:cx6="http://schemas.microsoft.com/office/drawing/2016/5/12/chartex" xmlns:cx7="http://schemas.microsoft.com/office/drawing/2016/5/13/chartex" xmlns:cx8="http://schemas.microsoft.com/office/drawing/2016/5/14/chartex" xmlns:mc="http://schemas.openxmlformats.org/markup-compatibility/2006" xmlns:aink="http://schemas.microsoft.com/office/drawing/2016/ink" xmlns:am3d="http://schemas.microsoft.com/office/drawing/2017/model3d" xmlns:o="urn:schemas-microsoft-com:office:office" xmlns:oel="http://schemas.microsoft.com/office/2019/extlst" xmlns:r="http://schemas.openxmlformats.org/officeDocument/2006/relationships" xmlns:m="http://schemas.openxmlformats.org/officeDocument/2006/math" xmlns:v="urn:schemas-microsoft-com:vml" xmlns:wp14="http://schemas.microsoft.com/office/word/2010/wordprocessingDrawing" xmlns:wp="http://schemas.openxmlformats.org/drawingml/2006/wordprocessingDrawing" xmlns:w10="urn:schemas-microsoft-com:office:word" xmlns:w="http://schemas.openxmlformats.org/wordprocessingml/2006/main" xmlns:w14="http://schemas.microsoft.com/office/word/2010/wordml" xmlns:w15="http://schemas.microsoft.com/office/word/2012/wordml" xmlns:w16cex="http://schemas.microsoft.com/office/word/2018/wordml/cex" xmlns:w16cid="http://schemas.microsoft.com/office/word/2016/wordml/cid" xmlns:w16="http://schemas.microsoft.com/office/word/2018/wordml" xmlns:w16du="http://schemas.microsoft.com/office/word/2023/wordml/word16du" xmlns:w16sdtdh="http://schemas.microsoft.com/office/word/2020/wordml/sdtdatahash" xmlns:w16se="http://schemas.microsoft.com/office/word/2015/wordml/symex" xmlns:wpg="http://schemas.microsoft.com/office/word/2010/wordprocessingGroup" xmlns:wpi="http://schemas.microsoft.com/office/word/2010/wordprocessingInk" xmlns:wne="http://schemas.microsoft.com/office/word/2006/wordml" xmlns:wps="http://schemas.microsoft.com/office/word/2010/wordprocessingShape" mc:Ignorable="w14 w15 w16se w16cid w16 w16cex w16sdtdh w16du wp14">
+<w:hdr xmlns:wpc="http://schemas.microsoft.com/office/word/2010/wordprocessingCanvas" xmlns:cx="http://schemas.microsoft.com/office/drawing/2014/chartex" xmlns:cx1="http://schemas.microsoft.com/office/drawing/2015/9/8/chartex" xmlns:cx2="http://schemas.microsoft.com/office/drawing/2015/10/21/chartex" xmlns:cx3="http://schemas.microsoft.com/office/drawing/2016/5/9/chartex" xmlns:cx4="http://schemas.microsoft.com/office/drawing/2016/5/10/chartex" xmlns:cx5="http://schemas.microsoft.com/office/drawing/2016/5/11/chartex" xmlns:cx6="http://schemas.microsoft.com/office/drawing/2016/5/12/chartex" xmlns:cx7="http://schemas.microsoft.com/office/drawing/2016/5/13/chartex" xmlns:cx8="http://schemas.microsoft.com/office/drawing/2016/5/14/chartex" xmlns:mc="http://schemas.openxmlformats.org/markup-compatibility/2006" xmlns:aink="http://schemas.microsoft.com/office/drawing/2016/ink" xmlns:am3d="http://schemas.microsoft.com/office/drawing/2017/model3d" xmlns:o="urn:schemas-microsoft-com:office:office" xmlns:oel="http://schemas.microsoft.com/office/2019/extlst" xmlns:r="http://schemas.openxmlformats.org/officeDocument/2006/relationships" xmlns:m="http://schemas.openxmlformats.org/officeDocument/2006/math" xmlns:v="urn:schemas-microsoft-com:vml" xmlns:wp14="http://schemas.microsoft.com/office/word/2010/wordprocessingDrawing" xmlns:wp="http://schemas.openxmlformats.org/drawingml/2006/wordprocessingDrawing" xmlns:w10="urn:schemas-microsoft-com:office:word" xmlns:w="http://schemas.openxmlformats.org/wordprocessingml/2006/main" xmlns:w14="http://schemas.microsoft.com/office/word/2010/wordml" xmlns:w15="http://schemas.microsoft.com/office/word/2012/wordml" xmlns:w16cex="http://schemas.microsoft.com/office/word/2018/wordml/cex" xmlns:w16cid="http://schemas.microsoft.com/office/word/2016/wordml/cid" xmlns:w16="http://schemas.microsoft.com/office/word/2018/wordml" xmlns:w16du="http://schemas.microsoft.com/office/word/2023/wordml/word16du" xmlns:w16sdtdh="http://schemas.microsoft.com/office/word/2020/wordml/sdtdatahash" xmlns:w16sdtfl="http://schemas.microsoft.com/office/word/2024/wordml/sdtformatlock" xmlns:w16se="http://schemas.microsoft.com/office/word/2015/wordml/symex" xmlns:wpg="http://schemas.microsoft.com/office/word/2010/wordprocessingGroup" xmlns:wpi="http://schemas.microsoft.com/office/word/2010/wordprocessingInk" xmlns:wne="http://schemas.microsoft.com/office/word/2006/wordml" xmlns:wps="http://schemas.microsoft.com/office/word/2010/wordprocessingShape" mc:Ignorable="w14 w15 w16se w16cid w16 w16cex w16sdtdh w16sdtfl w16du wp14">
   <w:p>
     <w:pPr>
       <w:pStyle w:val="Header"/>
@@ -18971,7 +19719,7 @@
 </file>
 
 <file path=word/numbering.xml><?xml version="1.0" encoding="utf-8"?>
-<w:numbering xmlns:wpc="http://schemas.microsoft.com/office/word/2010/wordprocessingCanvas" xmlns:cx="http://schemas.microsoft.com/office/drawing/2014/chartex" xmlns:cx1="http://schemas.microsoft.com/office/drawing/2015/9/8/chartex" xmlns:cx2="http://schemas.microsoft.com/office/drawing/2015/10/21/chartex" xmlns:cx3="http://schemas.microsoft.com/office/drawing/2016/5/9/chartex" xmlns:cx4="http://schemas.microsoft.com/office/drawing/2016/5/10/chartex" xmlns:cx5="http://schemas.microsoft.com/office/drawing/2016/5/11/chartex" xmlns:cx6="http://schemas.microsoft.com/office/drawing/2016/5/12/chartex" xmlns:cx7="http://schemas.microsoft.com/office/drawing/2016/5/13/chartex" xmlns:cx8="http://schemas.microsoft.com/office/drawing/2016/5/14/chartex" xmlns:mc="http://schemas.openxmlformats.org/markup-compatibility/2006" xmlns:aink="http://schemas.microsoft.com/office/drawing/2016/ink" xmlns:am3d="http://schemas.microsoft.com/office/drawing/2017/model3d" xmlns:o="urn:schemas-microsoft-com:office:office" xmlns:oel="http://schemas.microsoft.com/office/2019/extlst" xmlns:r="http://schemas.openxmlformats.org/officeDocument/2006/relationships" xmlns:m="http://schemas.openxmlformats.org/officeDocument/2006/math" xmlns:v="urn:schemas-microsoft-com:vml" xmlns:wp14="http://schemas.microsoft.com/office/word/2010/wordprocessingDrawing" xmlns:wp="http://schemas.openxmlformats.org/drawingml/2006/wordprocessingDrawing" xmlns:w10="urn:schemas-microsoft-com:office:word" xmlns:w="http://schemas.openxmlformats.org/wordprocessingml/2006/main" xmlns:w14="http://schemas.microsoft.com/office/word/2010/wordml" xmlns:w15="http://schemas.microsoft.com/office/word/2012/wordml" xmlns:w16cex="http://schemas.microsoft.com/office/word/2018/wordml/cex" xmlns:w16cid="http://schemas.microsoft.com/office/word/2016/wordml/cid" xmlns:w16="http://schemas.microsoft.com/office/word/2018/wordml" xmlns:w16du="http://schemas.microsoft.com/office/word/2023/wordml/word16du" xmlns:w16sdtdh="http://schemas.microsoft.com/office/word/2020/wordml/sdtdatahash" xmlns:w16se="http://schemas.microsoft.com/office/word/2015/wordml/symex" xmlns:wpg="http://schemas.microsoft.com/office/word/2010/wordprocessingGroup" xmlns:wpi="http://schemas.microsoft.com/office/word/2010/wordprocessingInk" xmlns:wne="http://schemas.microsoft.com/office/word/2006/wordml" xmlns:wps="http://schemas.microsoft.com/office/word/2010/wordprocessingShape" mc:Ignorable="w14 w15 w16se w16cid w16 w16cex w16sdtdh w16du wp14">
+<w:numbering xmlns:wpc="http://schemas.microsoft.com/office/word/2010/wordprocessingCanvas" xmlns:cx="http://schemas.microsoft.com/office/drawing/2014/chartex" xmlns:cx1="http://schemas.microsoft.com/office/drawing/2015/9/8/chartex" xmlns:cx2="http://schemas.microsoft.com/office/drawing/2015/10/21/chartex" xmlns:cx3="http://schemas.microsoft.com/office/drawing/2016/5/9/chartex" xmlns:cx4="http://schemas.microsoft.com/office/drawing/2016/5/10/chartex" xmlns:cx5="http://schemas.microsoft.com/office/drawing/2016/5/11/chartex" xmlns:cx6="http://schemas.microsoft.com/office/drawing/2016/5/12/chartex" xmlns:cx7="http://schemas.microsoft.com/office/drawing/2016/5/13/chartex" xmlns:cx8="http://schemas.microsoft.com/office/drawing/2016/5/14/chartex" xmlns:mc="http://schemas.openxmlformats.org/markup-compatibility/2006" xmlns:aink="http://schemas.microsoft.com/office/drawing/2016/ink" xmlns:am3d="http://schemas.microsoft.com/office/drawing/2017/model3d" xmlns:o="urn:schemas-microsoft-com:office:office" xmlns:oel="http://schemas.microsoft.com/office/2019/extlst" xmlns:r="http://schemas.openxmlformats.org/officeDocument/2006/relationships" xmlns:m="http://schemas.openxmlformats.org/officeDocument/2006/math" xmlns:v="urn:schemas-microsoft-com:vml" xmlns:wp14="http://schemas.microsoft.com/office/word/2010/wordprocessingDrawing" xmlns:wp="http://schemas.openxmlformats.org/drawingml/2006/wordprocessingDrawing" xmlns:w10="urn:schemas-microsoft-com:office:word" xmlns:w="http://schemas.openxmlformats.org/wordprocessingml/2006/main" xmlns:w14="http://schemas.microsoft.com/office/word/2010/wordml" xmlns:w15="http://schemas.microsoft.com/office/word/2012/wordml" xmlns:w16cex="http://schemas.microsoft.com/office/word/2018/wordml/cex" xmlns:w16cid="http://schemas.microsoft.com/office/word/2016/wordml/cid" xmlns:w16="http://schemas.microsoft.com/office/word/2018/wordml" xmlns:w16du="http://schemas.microsoft.com/office/word/2023/wordml/word16du" xmlns:w16sdtdh="http://schemas.microsoft.com/office/word/2020/wordml/sdtdatahash" xmlns:w16sdtfl="http://schemas.microsoft.com/office/word/2024/wordml/sdtformatlock" xmlns:w16se="http://schemas.microsoft.com/office/word/2015/wordml/symex" xmlns:wpg="http://schemas.microsoft.com/office/word/2010/wordprocessingGroup" xmlns:wpi="http://schemas.microsoft.com/office/word/2010/wordprocessingInk" xmlns:wne="http://schemas.microsoft.com/office/word/2006/wordml" xmlns:wps="http://schemas.microsoft.com/office/word/2010/wordprocessingShape" mc:Ignorable="w14 w15 w16se w16cid w16 w16cex w16sdtdh w16sdtfl w16du wp14">
   <w:abstractNum w:abstractNumId="0" w15:restartNumberingAfterBreak="0">
     <w:nsid w:val="02150E84"/>
     <w:multiLevelType w:val="multilevel"/>
@@ -21374,7 +22122,7 @@
 </file>
 
 <file path=word/styles.xml><?xml version="1.0" encoding="utf-8"?>
-<w:styles xmlns:mc="http://schemas.openxmlformats.org/markup-compatibility/2006" xmlns:r="http://schemas.openxmlformats.org/officeDocument/2006/relationships" xmlns:w="http://schemas.openxmlformats.org/wordprocessingml/2006/main" xmlns:w14="http://schemas.microsoft.com/office/word/2010/wordml" xmlns:w15="http://schemas.microsoft.com/office/word/2012/wordml" xmlns:w16cex="http://schemas.microsoft.com/office/word/2018/wordml/cex" xmlns:w16cid="http://schemas.microsoft.com/office/word/2016/wordml/cid" xmlns:w16="http://schemas.microsoft.com/office/word/2018/wordml" xmlns:w16du="http://schemas.microsoft.com/office/word/2023/wordml/word16du" xmlns:w16sdtdh="http://schemas.microsoft.com/office/word/2020/wordml/sdtdatahash" xmlns:w16se="http://schemas.microsoft.com/office/word/2015/wordml/symex" mc:Ignorable="w14 w15 w16se w16cid w16 w16cex w16sdtdh w16du">
+<w:styles xmlns:mc="http://schemas.openxmlformats.org/markup-compatibility/2006" xmlns:r="http://schemas.openxmlformats.org/officeDocument/2006/relationships" xmlns:w="http://schemas.openxmlformats.org/wordprocessingml/2006/main" xmlns:w14="http://schemas.microsoft.com/office/word/2010/wordml" xmlns:w15="http://schemas.microsoft.com/office/word/2012/wordml" xmlns:w16cex="http://schemas.microsoft.com/office/word/2018/wordml/cex" xmlns:w16cid="http://schemas.microsoft.com/office/word/2016/wordml/cid" xmlns:w16="http://schemas.microsoft.com/office/word/2018/wordml" xmlns:w16du="http://schemas.microsoft.com/office/word/2023/wordml/word16du" xmlns:w16sdtdh="http://schemas.microsoft.com/office/word/2020/wordml/sdtdatahash" xmlns:w16sdtfl="http://schemas.microsoft.com/office/word/2024/wordml/sdtformatlock" xmlns:w16se="http://schemas.microsoft.com/office/word/2015/wordml/symex" mc:Ignorable="w14 w15 w16se w16cid w16 w16cex w16sdtdh w16sdtfl w16du">
   <w:docDefaults>
     <w:rPrDefault>
       <w:rPr>

</xml_diff>

<commit_message>
Merge lz, debugger, other changes
</commit_message>
<xml_diff>
--- a/Documentation/Whirlwind-Development-Environment.docx
+++ b/Documentation/Whirlwind-Development-Environment.docx
@@ -10393,13 +10393,7 @@
         <w:rPr>
           <w:rFonts w:ascii="Courier New" w:hAnsi="Courier New" w:cs="Courier New"/>
         </w:rPr>
-        <w:t>s</w:t>
-      </w:r>
-      <w:r>
-        <w:rPr>
-          <w:rFonts w:ascii="Courier New" w:hAnsi="Courier New" w:cs="Courier New"/>
-        </w:rPr>
-        <w:t xml:space="preserve"> </w:t>
+        <w:t xml:space="preserve">s </w:t>
       </w:r>
       <w:r>
         <w:rPr>
@@ -10592,10 +10586,7 @@
     </w:p>
     <w:p>
       <w:r>
-        <w:t xml:space="preserve">Insert a </w:t>
-      </w:r>
-      <w:r>
-        <w:t xml:space="preserve">block of </w:t>
+        <w:t xml:space="preserve">Insert a block of </w:t>
       </w:r>
       <w:r>
         <w:rPr>
@@ -10605,13 +10596,7 @@
         <w:t xml:space="preserve">size </w:t>
       </w:r>
       <w:r>
-        <w:t>16-bit word</w:t>
-      </w:r>
-      <w:r>
-        <w:t xml:space="preserve">s, </w:t>
-      </w:r>
-      <w:r>
-        <w:t xml:space="preserve">initialized with </w:t>
+        <w:t xml:space="preserve">16-bit words, initialized with </w:t>
       </w:r>
       <w:r>
         <w:rPr>
@@ -10651,13 +10636,7 @@
         <w:rPr>
           <w:rFonts w:ascii="Courier New" w:hAnsi="Courier New" w:cs="Courier New"/>
         </w:rPr>
-        <w:t>float</w:t>
-      </w:r>
-      <w:r>
-        <w:rPr>
-          <w:rFonts w:ascii="Courier New" w:hAnsi="Courier New" w:cs="Courier New"/>
-        </w:rPr>
-        <w:t xml:space="preserve"> </w:t>
+        <w:t xml:space="preserve">float </w:t>
       </w:r>
       <w:proofErr w:type="spellStart"/>
       <w:r>
@@ -10770,16 +10749,7 @@
         <w:t>exponent</w:t>
       </w:r>
       <w:r>
-        <w:t xml:space="preserve">  and convert the resulting quantity to 2</w:t>
-      </w:r>
-      <w:r>
-        <w:t xml:space="preserve"> 16-bit word</w:t>
-      </w:r>
-      <w:r>
-        <w:t xml:space="preserve">s, representing a (24,6) ww floating point number. Insert these words </w:t>
-      </w:r>
-      <w:r>
-        <w:t xml:space="preserve">at the current address and advance the address pointer. </w:t>
+        <w:t xml:space="preserve">  and convert the resulting quantity to 2 16-bit words, representing a (24,6) ww floating point number. Insert these words at the current address and advance the address pointer. </w:t>
       </w:r>
       <w:r>
         <w:rPr>
@@ -11009,11 +10979,12 @@
       <w:pPr>
         <w:pStyle w:val="Heading3"/>
       </w:pPr>
-      <w:bookmarkStart w:id="20" w:name="_Toc187018286"/>
+      <w:bookmarkStart w:id="20" w:name="_Toc187018287"/>
       <w:r>
         <w:lastRenderedPageBreak/>
         <w:t xml:space="preserve">   </w:t>
       </w:r>
+      <w:bookmarkStart w:id="21" w:name="_Toc187018286"/>
       <w:r>
         <w:t>.</w:t>
       </w:r>
@@ -11037,15 +11008,38 @@
           <w:i/>
           <w:iCs w:val="0"/>
         </w:rPr>
-        <w:t>char</w:t>
-      </w:r>
+        <w:t xml:space="preserve">string </w:t>
+      </w:r>
+      <w:r>
+        <w:rPr>
+          <w:rFonts w:ascii="Courier New" w:hAnsi="Courier New" w:cs="Courier New"/>
+          <w:iCs w:val="0"/>
+        </w:rPr>
+        <w:t xml:space="preserve">[, </w:t>
+      </w:r>
+      <w:proofErr w:type="spellStart"/>
       <w:r>
         <w:rPr>
           <w:rFonts w:ascii="Courier New" w:hAnsi="Courier New" w:cs="Courier New"/>
           <w:i/>
           <w:iCs w:val="0"/>
         </w:rPr>
-        <w:br/>
+        <w:t>terminator</w:t>
+      </w:r>
+      <w:r>
+        <w:rPr>
+          <w:rFonts w:ascii="Courier New" w:hAnsi="Courier New" w:cs="Courier New"/>
+          <w:iCs w:val="0"/>
+        </w:rPr>
+        <w:t>:integer</w:t>
+      </w:r>
+      <w:proofErr w:type="spellEnd"/>
+      <w:r>
+        <w:rPr>
+          <w:rFonts w:ascii="Courier New" w:hAnsi="Courier New" w:cs="Courier New"/>
+          <w:iCs w:val="0"/>
+        </w:rPr>
+        <w:t>]</w:t>
       </w:r>
       <w:r>
         <w:rPr>
@@ -11053,6 +11047,7 @@
           <w:i/>
           <w:iCs w:val="0"/>
         </w:rPr>
+        <w:br/>
         <w:t xml:space="preserve"> .</w:t>
       </w:r>
       <w:proofErr w:type="spellStart"/>
@@ -11069,62 +11064,40 @@
           <w:i/>
           <w:iCs w:val="0"/>
         </w:rPr>
-        <w:t xml:space="preserve"> char</w:t>
-      </w:r>
-      <w:bookmarkEnd w:id="20"/>
-    </w:p>
-    <w:p>
-      <w:r>
-        <w:t>The .flex[</w:t>
+        <w:t xml:space="preserve"> string </w:t>
+      </w:r>
+      <w:r>
+        <w:rPr>
+          <w:rFonts w:ascii="Courier New" w:hAnsi="Courier New" w:cs="Courier New"/>
+          <w:iCs w:val="0"/>
+        </w:rPr>
+        <w:t xml:space="preserve">[, </w:t>
       </w:r>
       <w:proofErr w:type="spellStart"/>
       <w:r>
-        <w:t>h|l</w:t>
+        <w:rPr>
+          <w:rFonts w:ascii="Courier New" w:hAnsi="Courier New" w:cs="Courier New"/>
+          <w:i/>
+          <w:iCs w:val="0"/>
+        </w:rPr>
+        <w:t>terminator</w:t>
+      </w:r>
+      <w:r>
+        <w:rPr>
+          <w:rFonts w:ascii="Courier New" w:hAnsi="Courier New" w:cs="Courier New"/>
+          <w:iCs w:val="0"/>
+        </w:rPr>
+        <w:t>:integer</w:t>
       </w:r>
       <w:proofErr w:type="spellEnd"/>
       <w:r>
-        <w:t>] pseudo</w:t>
-      </w:r>
-      <w:r>
-        <w:t>-</w:t>
-      </w:r>
-      <w:r>
-        <w:t xml:space="preserve">ops initialize a word at the current assembly location containing a </w:t>
-      </w:r>
-      <w:proofErr w:type="spellStart"/>
-      <w:r>
-        <w:t>flexowriter</w:t>
-      </w:r>
-      <w:proofErr w:type="spellEnd"/>
-      <w:r>
-        <w:t xml:space="preserve"> character.  The operand </w:t>
-      </w:r>
-      <w:r>
-        <w:t xml:space="preserve">must </w:t>
-      </w:r>
-      <w:r>
-        <w:t xml:space="preserve">be </w:t>
-      </w:r>
-      <w:r>
-        <w:t>a s</w:t>
-      </w:r>
-      <w:r>
-        <w:t xml:space="preserve">ingle quoted ASCII character, </w:t>
-      </w:r>
-      <w:r>
-        <w:t>which</w:t>
-      </w:r>
-      <w:r>
-        <w:t xml:space="preserve"> will be converted to a Flexo code and shifted (or not) as indicated by [</w:t>
-      </w:r>
-      <w:proofErr w:type="spellStart"/>
-      <w:r>
-        <w:t>h|l</w:t>
-      </w:r>
-      <w:proofErr w:type="spellEnd"/>
-      <w:r>
-        <w:t>].</w:t>
-      </w:r>
+        <w:rPr>
+          <w:rFonts w:ascii="Courier New" w:hAnsi="Courier New" w:cs="Courier New"/>
+          <w:iCs w:val="0"/>
+        </w:rPr>
+        <w:t>]</w:t>
+      </w:r>
+      <w:bookmarkEnd w:id="21"/>
     </w:p>
     <w:p>
       <w:pPr>
@@ -11132,11 +11105,13 @@
         <w:ind w:left="720"/>
         <w:rPr>
           <w:rFonts w:ascii="Consolas" w:hAnsi="Consolas" w:cs="Courier New"/>
+          <w:szCs w:val="20"/>
         </w:rPr>
       </w:pPr>
       <w:r>
         <w:rPr>
           <w:rFonts w:ascii="Consolas" w:hAnsi="Consolas" w:cs="Courier New"/>
+          <w:szCs w:val="20"/>
         </w:rPr>
         <w:t>.</w:t>
       </w:r>
@@ -11144,32 +11119,33 @@
       <w:r>
         <w:rPr>
           <w:rFonts w:ascii="Consolas" w:hAnsi="Consolas" w:cs="Courier New"/>
-        </w:rPr>
-        <w:t>flexh</w:t>
+          <w:szCs w:val="20"/>
+        </w:rPr>
+        <w:t>flexl</w:t>
       </w:r>
       <w:proofErr w:type="spellEnd"/>
       <w:r>
         <w:rPr>
           <w:rFonts w:ascii="Consolas" w:hAnsi="Consolas" w:cs="Courier New"/>
-        </w:rPr>
-        <w:t xml:space="preserve"> “A”</w:t>
-      </w:r>
-    </w:p>
-    <w:p>
-      <w:r>
-        <w:t xml:space="preserve">Insert a 16-bit word initialized with the Flexo equivalent of the </w:t>
-      </w:r>
-      <w:r>
-        <w:t xml:space="preserve">ASCII </w:t>
-      </w:r>
-      <w:r>
-        <w:t>character given as an argument</w:t>
-      </w:r>
-      <w:r>
-        <w:t>, shifted to the top six bits of the word</w:t>
-      </w:r>
-      <w:r>
-        <w:t>.</w:t>
+          <w:szCs w:val="20"/>
+        </w:rPr>
+        <w:t xml:space="preserve"> “</w:t>
+      </w:r>
+      <w:proofErr w:type="spellStart"/>
+      <w:r>
+        <w:rPr>
+          <w:rFonts w:ascii="Consolas" w:hAnsi="Consolas" w:cs="Courier New"/>
+          <w:szCs w:val="20"/>
+        </w:rPr>
+        <w:t>abc</w:t>
+      </w:r>
+      <w:proofErr w:type="spellEnd"/>
+      <w:r>
+        <w:rPr>
+          <w:rFonts w:ascii="Consolas" w:hAnsi="Consolas" w:cs="Courier New"/>
+          <w:szCs w:val="20"/>
+        </w:rPr>
+        <w:t>”</w:t>
       </w:r>
     </w:p>
     <w:p>
@@ -11178,11 +11154,13 @@
         <w:ind w:left="720"/>
         <w:rPr>
           <w:rFonts w:ascii="Consolas" w:hAnsi="Consolas" w:cs="Courier New"/>
+          <w:szCs w:val="20"/>
         </w:rPr>
       </w:pPr>
       <w:r>
         <w:rPr>
           <w:rFonts w:ascii="Consolas" w:hAnsi="Consolas" w:cs="Courier New"/>
+          <w:szCs w:val="20"/>
         </w:rPr>
         <w:t>.</w:t>
       </w:r>
@@ -11190,52 +11168,86 @@
       <w:r>
         <w:rPr>
           <w:rFonts w:ascii="Consolas" w:hAnsi="Consolas" w:cs="Courier New"/>
-        </w:rPr>
+          <w:szCs w:val="20"/>
+        </w:rPr>
+        <w:t>flexh</w:t>
+      </w:r>
+      <w:proofErr w:type="spellEnd"/>
+      <w:r>
+        <w:rPr>
+          <w:rFonts w:ascii="Consolas" w:hAnsi="Consolas" w:cs="Courier New"/>
+          <w:szCs w:val="20"/>
+        </w:rPr>
+        <w:t xml:space="preserve"> “def”, 0</w:t>
+      </w:r>
+    </w:p>
+    <w:p>
+      <w:r>
+        <w:t>The .flex[</w:t>
+      </w:r>
+      <w:proofErr w:type="spellStart"/>
+      <w:r>
+        <w:t>h|l</w:t>
+      </w:r>
+      <w:proofErr w:type="spellEnd"/>
+      <w:r>
+        <w:t xml:space="preserve">] pseudo-ops initialize words at the current assembly location containing </w:t>
+      </w:r>
+      <w:proofErr w:type="spellStart"/>
+      <w:r>
+        <w:t>flexowriter</w:t>
+      </w:r>
+      <w:proofErr w:type="spellEnd"/>
+      <w:r>
+        <w:t xml:space="preserve"> codes for the corresponding ascii characters in </w:t>
+      </w:r>
+      <w:r>
+        <w:rPr>
+          <w:i/>
+          <w:iCs/>
+        </w:rPr>
+        <w:t>string</w:t>
+      </w:r>
+      <w:r>
+        <w:t>.  .</w:t>
+      </w:r>
+      <w:proofErr w:type="spellStart"/>
+      <w:r>
         <w:t>flexl</w:t>
       </w:r>
       <w:proofErr w:type="spellEnd"/>
       <w:r>
-        <w:rPr>
-          <w:rFonts w:ascii="Consolas" w:hAnsi="Consolas" w:cs="Courier New"/>
-        </w:rPr>
-        <w:t xml:space="preserve"> “B”</w:t>
-      </w:r>
-    </w:p>
-    <w:p>
-      <w:r>
-        <w:t xml:space="preserve">Inserts a </w:t>
-      </w:r>
-      <w:proofErr w:type="gramStart"/>
-      <w:r>
-        <w:t>16 bit</w:t>
-      </w:r>
-      <w:proofErr w:type="gramEnd"/>
-      <w:r>
-        <w:t xml:space="preserve"> word containing the Flexo equivalent of the ASCII char, but in the lower six bits of the word.</w:t>
-      </w:r>
-    </w:p>
-    <w:p>
-      <w:r>
-        <w:t>Note that there are many AS</w:t>
-      </w:r>
-      <w:r>
-        <w:t>CII</w:t>
-      </w:r>
-      <w:r>
-        <w:t xml:space="preserve"> characters that don’t have Flexo equivalents</w:t>
-      </w:r>
-      <w:r>
-        <w:t xml:space="preserve"> (e.g. “[“ or “;”)</w:t>
-      </w:r>
-      <w:r>
-        <w:t>, and will raise an error.</w:t>
+        <w:t xml:space="preserve"> packs each code into the low end of the word, and .</w:t>
+      </w:r>
+      <w:proofErr w:type="spellStart"/>
+      <w:r>
+        <w:t>flexh</w:t>
+      </w:r>
+      <w:proofErr w:type="spellEnd"/>
+      <w:r>
+        <w:t xml:space="preserve"> packs </w:t>
+      </w:r>
+      <w:r>
+        <w:t>each</w:t>
+      </w:r>
+      <w:r>
+        <w:t xml:space="preserve"> code into the high end (top six bits) of the word. </w:t>
+      </w:r>
+    </w:p>
+    <w:p>
+      <w:r>
+        <w:t>The second operand is an optional integer terminator word added to the sequence of code words.</w:t>
+      </w:r>
+    </w:p>
+    <w:p>
+      <w:r>
+        <w:t>Note that there are many ASCII characters that don’t have Flexo equivalents (e.g. “[“ or “;”), and if specified will raise an error.</w:t>
       </w:r>
     </w:p>
     <w:p>
       <w:pPr>
         <w:pStyle w:val="Heading3"/>
       </w:pPr>
-      <w:bookmarkStart w:id="21" w:name="_Toc187018287"/>
       <w:r>
         <w:t xml:space="preserve"> </w:t>
       </w:r>
@@ -11248,7 +11260,7 @@
         </w:rPr>
         <w:t>exec</w:t>
       </w:r>
-      <w:bookmarkEnd w:id="21"/>
+      <w:bookmarkEnd w:id="20"/>
       <w:r>
         <w:rPr>
           <w:rFonts w:ascii="Courier New" w:hAnsi="Courier New" w:cs="Courier New"/>
@@ -11708,10 +11720,7 @@
         <w:pStyle w:val="Heading3"/>
       </w:pPr>
       <w:r>
-        <w:t>.</w:t>
-      </w:r>
-      <w:r>
-        <w:t xml:space="preserve">include </w:t>
+        <w:t xml:space="preserve">.include </w:t>
       </w:r>
       <w:r>
         <w:rPr>
@@ -11758,7 +11767,6 @@
     </w:p>
     <w:p>
       <w:r>
-        <w:lastRenderedPageBreak/>
         <w:t xml:space="preserve">Assemble the current file including the text from </w:t>
       </w:r>
       <w:r>
@@ -11827,6 +11835,7 @@
         <w:ind w:left="720"/>
       </w:pPr>
       <w:r>
+        <w:lastRenderedPageBreak/>
         <w:t>…[float-</w:t>
       </w:r>
       <w:proofErr w:type="spellStart"/>
@@ -14040,7 +14049,6 @@
         </w:numPr>
       </w:pPr>
       <w:r>
-        <w:lastRenderedPageBreak/>
         <w:t>Start adding comments and labels to the .ww file</w:t>
       </w:r>
     </w:p>
@@ -14111,6 +14119,7 @@
         </w:numPr>
       </w:pPr>
       <w:r>
+        <w:lastRenderedPageBreak/>
         <w:t>Keep editing the new .ww to add more comments and labels, plus debug .print statements as needed</w:t>
       </w:r>
     </w:p>
@@ -14654,6 +14663,7 @@
         <w:rPr>
           <w:rFonts w:ascii="Consolas" w:hAnsi="Consolas"/>
         </w:rPr>
+        <w:lastRenderedPageBreak/>
         <w:t xml:space="preserve">@S0300: </w:t>
       </w:r>
       <w:proofErr w:type="spellStart"/>
@@ -15184,60 +15194,60 @@
         <w:rPr>
           <w:rFonts w:ascii="Consolas" w:hAnsi="Consolas" w:cs="Courier New"/>
         </w:rPr>
+        <w:t>&lt;op&gt;          = &lt;ww-op&gt;|&lt;pseudo-op&gt;</w:t>
+      </w:r>
+    </w:p>
+    <w:p>
+      <w:pPr>
+        <w:rPr>
+          <w:rFonts w:ascii="Consolas" w:hAnsi="Consolas" w:cs="Courier New"/>
+        </w:rPr>
+      </w:pPr>
+      <w:r>
+        <w:rPr>
+          <w:rFonts w:ascii="Consolas" w:hAnsi="Consolas" w:cs="Courier New"/>
+        </w:rPr>
+        <w:t xml:space="preserve">&lt;ww-op&gt;       = </w:t>
+      </w:r>
+      <w:proofErr w:type="spellStart"/>
+      <w:r>
+        <w:rPr>
+          <w:rFonts w:ascii="Consolas" w:hAnsi="Consolas" w:cs="Courier New"/>
+        </w:rPr>
+        <w:t>ta|ao</w:t>
+      </w:r>
+      <w:proofErr w:type="spellEnd"/>
+      <w:r>
+        <w:rPr>
+          <w:rFonts w:ascii="Consolas" w:hAnsi="Consolas" w:cs="Courier New"/>
+        </w:rPr>
+        <w:t>|...</w:t>
+      </w:r>
+    </w:p>
+    <w:p>
+      <w:pPr>
+        <w:rPr>
+          <w:rFonts w:ascii="Consolas" w:hAnsi="Consolas" w:cs="Courier New"/>
+        </w:rPr>
+      </w:pPr>
+      <w:r>
+        <w:rPr>
+          <w:rFonts w:ascii="Consolas" w:hAnsi="Consolas" w:cs="Courier New"/>
+        </w:rPr>
+        <w:t>&lt;pseudo-op&gt;   = .word|.org|...</w:t>
+      </w:r>
+    </w:p>
+    <w:p>
+      <w:pPr>
+        <w:rPr>
+          <w:rFonts w:ascii="Consolas" w:hAnsi="Consolas" w:cs="Courier New"/>
+        </w:rPr>
+      </w:pPr>
+      <w:r>
+        <w:rPr>
+          <w:rFonts w:ascii="Consolas" w:hAnsi="Consolas" w:cs="Courier New"/>
+        </w:rPr>
         <w:lastRenderedPageBreak/>
-        <w:t>&lt;op&gt;          = &lt;ww-op&gt;|&lt;pseudo-op&gt;</w:t>
-      </w:r>
-    </w:p>
-    <w:p>
-      <w:pPr>
-        <w:rPr>
-          <w:rFonts w:ascii="Consolas" w:hAnsi="Consolas" w:cs="Courier New"/>
-        </w:rPr>
-      </w:pPr>
-      <w:r>
-        <w:rPr>
-          <w:rFonts w:ascii="Consolas" w:hAnsi="Consolas" w:cs="Courier New"/>
-        </w:rPr>
-        <w:t xml:space="preserve">&lt;ww-op&gt;       = </w:t>
-      </w:r>
-      <w:proofErr w:type="spellStart"/>
-      <w:r>
-        <w:rPr>
-          <w:rFonts w:ascii="Consolas" w:hAnsi="Consolas" w:cs="Courier New"/>
-        </w:rPr>
-        <w:t>ta|ao</w:t>
-      </w:r>
-      <w:proofErr w:type="spellEnd"/>
-      <w:r>
-        <w:rPr>
-          <w:rFonts w:ascii="Consolas" w:hAnsi="Consolas" w:cs="Courier New"/>
-        </w:rPr>
-        <w:t>|...</w:t>
-      </w:r>
-    </w:p>
-    <w:p>
-      <w:pPr>
-        <w:rPr>
-          <w:rFonts w:ascii="Consolas" w:hAnsi="Consolas" w:cs="Courier New"/>
-        </w:rPr>
-      </w:pPr>
-      <w:r>
-        <w:rPr>
-          <w:rFonts w:ascii="Consolas" w:hAnsi="Consolas" w:cs="Courier New"/>
-        </w:rPr>
-        <w:t>&lt;pseudo-op&gt;   = .word|.org|...</w:t>
-      </w:r>
-    </w:p>
-    <w:p>
-      <w:pPr>
-        <w:rPr>
-          <w:rFonts w:ascii="Consolas" w:hAnsi="Consolas" w:cs="Courier New"/>
-        </w:rPr>
-      </w:pPr>
-      <w:r>
-        <w:rPr>
-          <w:rFonts w:ascii="Consolas" w:hAnsi="Consolas" w:cs="Courier New"/>
-        </w:rPr>
         <w:t>&lt;operand&gt;     = &lt;comma-expr&gt;</w:t>
       </w:r>
     </w:p>
@@ -19222,7 +19232,7 @@
       <w:rPr>
         <w:noProof/>
       </w:rPr>
-      <w:t>January 8, 2025</w:t>
+      <w:t>February 6, 2025</w:t>
     </w:r>
     <w:r>
       <w:fldChar w:fldCharType="end"/>

</xml_diff>

<commit_message>
Added preliminary notes on wwasm .if psuedo-op
</commit_message>
<xml_diff>
--- a/Documentation/Whirlwind-Development-Environment.docx
+++ b/Documentation/Whirlwind-Development-Environment.docx
@@ -268,24 +268,8 @@
                                     <w14:round/>
                                   </w14:textOutline>
                                 </w:rPr>
-                                <w:t xml:space="preserve">Guy C. </w:t>
+                                <w:t>Guy C. Fedorkow</w:t>
                               </w:r>
-                              <w:proofErr w:type="spellStart"/>
-                              <w:r>
-                                <w:rPr>
-                                  <w:rFonts w:ascii="Special Elite" w:eastAsia="Gungsuh" w:hAnsi="Special Elite" w:cs="Courier New"/>
-                                  <w:b/>
-                                  <w:color w:val="595959" w:themeColor="text1" w:themeTint="A6"/>
-                                  <w:sz w:val="24"/>
-                                  <w14:textOutline w14:w="0" w14:cap="flat" w14:cmpd="sng" w14:algn="ctr">
-                                    <w14:noFill/>
-                                    <w14:prstDash w14:val="solid"/>
-                                    <w14:round/>
-                                  </w14:textOutline>
-                                </w:rPr>
-                                <w:t>Fedorkow</w:t>
-                              </w:r>
-                              <w:proofErr w:type="spellEnd"/>
                             </w:p>
                           </w:txbxContent>
                         </wps:txbx>
@@ -11225,13 +11209,7 @@
       </w:r>
       <w:proofErr w:type="spellEnd"/>
       <w:r>
-        <w:t xml:space="preserve"> packs </w:t>
-      </w:r>
-      <w:r>
-        <w:t>each</w:t>
-      </w:r>
-      <w:r>
-        <w:t xml:space="preserve"> code into the high end (top six bits) of the word. </w:t>
+        <w:t xml:space="preserve"> packs each code into the high end (top six bits) of the word. </w:t>
       </w:r>
     </w:p>
     <w:p>
@@ -11881,6 +11859,443 @@
     </w:p>
     <w:p>
       <w:pPr>
+        <w:pStyle w:val="Heading3"/>
+        <w:rPr>
+          <w:i/>
+          <w:iCs w:val="0"/>
+        </w:rPr>
+      </w:pPr>
+      <w:proofErr w:type="gramStart"/>
+      <w:r>
+        <w:t>.if</w:t>
+      </w:r>
+      <w:proofErr w:type="gramEnd"/>
+      <w:r>
+        <w:t xml:space="preserve"> </w:t>
+      </w:r>
+      <w:r>
+        <w:rPr>
+          <w:i/>
+          <w:iCs w:val="0"/>
+        </w:rPr>
+        <w:t>&lt;expr&gt;</w:t>
+      </w:r>
+    </w:p>
+    <w:p>
+      <w:pPr>
+        <w:pStyle w:val="HTMLPreformatted"/>
+        <w:rPr>
+          <w:color w:val="31849B" w:themeColor="accent5" w:themeShade="BF"/>
+        </w:rPr>
+      </w:pPr>
+      <w:proofErr w:type="gramStart"/>
+      <w:r>
+        <w:rPr>
+          <w:color w:val="31849B" w:themeColor="accent5" w:themeShade="BF"/>
+        </w:rPr>
+        <w:t>Use .if</w:t>
+      </w:r>
+      <w:proofErr w:type="gramEnd"/>
+      <w:r>
+        <w:rPr>
+          <w:color w:val="31849B" w:themeColor="accent5" w:themeShade="BF"/>
+        </w:rPr>
+        <w:t xml:space="preserve"> as a prefix, followed by a literal integer or variable (settable </w:t>
+      </w:r>
+      <w:proofErr w:type="gramStart"/>
+      <w:r>
+        <w:rPr>
+          <w:color w:val="31849B" w:themeColor="accent5" w:themeShade="BF"/>
+        </w:rPr>
+        <w:t>via .pp</w:t>
+      </w:r>
+      <w:proofErr w:type="gramEnd"/>
+      <w:r>
+        <w:rPr>
+          <w:color w:val="31849B" w:themeColor="accent5" w:themeShade="BF"/>
+        </w:rPr>
+        <w:t>), then any instruction. For example:</w:t>
+      </w:r>
+    </w:p>
+    <w:p>
+      <w:pPr>
+        <w:pStyle w:val="HTMLPreformatted"/>
+        <w:rPr>
+          <w:color w:val="31849B" w:themeColor="accent5" w:themeShade="BF"/>
+        </w:rPr>
+      </w:pPr>
+    </w:p>
+    <w:p>
+      <w:pPr>
+        <w:pStyle w:val="HTMLPreformatted"/>
+        <w:rPr>
+          <w:color w:val="31849B" w:themeColor="accent5" w:themeShade="BF"/>
+        </w:rPr>
+      </w:pPr>
+      <w:proofErr w:type="gramStart"/>
+      <w:r>
+        <w:rPr>
+          <w:color w:val="31849B" w:themeColor="accent5" w:themeShade="BF"/>
+        </w:rPr>
+        <w:t>.pp</w:t>
+      </w:r>
+      <w:proofErr w:type="gramEnd"/>
+      <w:r>
+        <w:rPr>
+          <w:color w:val="31849B" w:themeColor="accent5" w:themeShade="BF"/>
+        </w:rPr>
+        <w:t xml:space="preserve"> Debug, 1</w:t>
+      </w:r>
+    </w:p>
+    <w:p>
+      <w:pPr>
+        <w:pStyle w:val="HTMLPreformatted"/>
+        <w:rPr>
+          <w:color w:val="31849B" w:themeColor="accent5" w:themeShade="BF"/>
+        </w:rPr>
+      </w:pPr>
+    </w:p>
+    <w:p>
+      <w:pPr>
+        <w:pStyle w:val="HTMLPreformatted"/>
+        <w:rPr>
+          <w:color w:val="31849B" w:themeColor="accent5" w:themeShade="BF"/>
+        </w:rPr>
+      </w:pPr>
+      <w:proofErr w:type="gramStart"/>
+      <w:r>
+        <w:rPr>
+          <w:color w:val="31849B" w:themeColor="accent5" w:themeShade="BF"/>
+        </w:rPr>
+        <w:t>.if</w:t>
+      </w:r>
+      <w:proofErr w:type="gramEnd"/>
+      <w:r>
+        <w:rPr>
+          <w:color w:val="31849B" w:themeColor="accent5" w:themeShade="BF"/>
+        </w:rPr>
+        <w:t xml:space="preserve"> Debug .print "x=%o", x</w:t>
+      </w:r>
+    </w:p>
+    <w:p>
+      <w:pPr>
+        <w:pStyle w:val="HTMLPreformatted"/>
+        <w:rPr>
+          <w:color w:val="31849B" w:themeColor="accent5" w:themeShade="BF"/>
+        </w:rPr>
+      </w:pPr>
+      <w:r>
+        <w:rPr>
+          <w:color w:val="31849B" w:themeColor="accent5" w:themeShade="BF"/>
+        </w:rPr>
+        <w:t>...</w:t>
+      </w:r>
+    </w:p>
+    <w:p>
+      <w:pPr>
+        <w:pStyle w:val="HTMLPreformatted"/>
+        <w:rPr>
+          <w:color w:val="31849B" w:themeColor="accent5" w:themeShade="BF"/>
+        </w:rPr>
+      </w:pPr>
+      <w:proofErr w:type="gramStart"/>
+      <w:r>
+        <w:rPr>
+          <w:color w:val="31849B" w:themeColor="accent5" w:themeShade="BF"/>
+        </w:rPr>
+        <w:t>.if</w:t>
+      </w:r>
+      <w:proofErr w:type="gramEnd"/>
+      <w:r>
+        <w:rPr>
+          <w:color w:val="31849B" w:themeColor="accent5" w:themeShade="BF"/>
+        </w:rPr>
+        <w:t xml:space="preserve"> 0 ca y</w:t>
+      </w:r>
+    </w:p>
+    <w:p>
+      <w:pPr>
+        <w:pStyle w:val="HTMLPreformatted"/>
+        <w:rPr>
+          <w:color w:val="31849B" w:themeColor="accent5" w:themeShade="BF"/>
+        </w:rPr>
+      </w:pPr>
+      <w:r>
+        <w:rPr>
+          <w:color w:val="31849B" w:themeColor="accent5" w:themeShade="BF"/>
+        </w:rPr>
+        <w:t>...</w:t>
+      </w:r>
+    </w:p>
+    <w:p>
+      <w:pPr>
+        <w:pStyle w:val="HTMLPreformatted"/>
+        <w:rPr>
+          <w:color w:val="31849B" w:themeColor="accent5" w:themeShade="BF"/>
+        </w:rPr>
+      </w:pPr>
+      <w:r>
+        <w:rPr>
+          <w:color w:val="31849B" w:themeColor="accent5" w:themeShade="BF"/>
+        </w:rPr>
+        <w:t>x</w:t>
+      </w:r>
+      <w:proofErr w:type="gramStart"/>
+      <w:r>
+        <w:rPr>
+          <w:color w:val="31849B" w:themeColor="accent5" w:themeShade="BF"/>
+        </w:rPr>
+        <w:t>: .word</w:t>
+      </w:r>
+      <w:proofErr w:type="gramEnd"/>
+      <w:r>
+        <w:rPr>
+          <w:color w:val="31849B" w:themeColor="accent5" w:themeShade="BF"/>
+        </w:rPr>
+        <w:t xml:space="preserve"> 42</w:t>
+      </w:r>
+    </w:p>
+    <w:p>
+      <w:pPr>
+        <w:pStyle w:val="HTMLPreformatted"/>
+        <w:rPr>
+          <w:color w:val="31849B" w:themeColor="accent5" w:themeShade="BF"/>
+        </w:rPr>
+      </w:pPr>
+      <w:r>
+        <w:rPr>
+          <w:color w:val="31849B" w:themeColor="accent5" w:themeShade="BF"/>
+        </w:rPr>
+        <w:t>y</w:t>
+      </w:r>
+      <w:proofErr w:type="gramStart"/>
+      <w:r>
+        <w:rPr>
+          <w:color w:val="31849B" w:themeColor="accent5" w:themeShade="BF"/>
+        </w:rPr>
+        <w:t>: .word</w:t>
+      </w:r>
+      <w:proofErr w:type="gramEnd"/>
+      <w:r>
+        <w:rPr>
+          <w:color w:val="31849B" w:themeColor="accent5" w:themeShade="BF"/>
+        </w:rPr>
+        <w:t xml:space="preserve"> 57</w:t>
+      </w:r>
+    </w:p>
+    <w:p>
+      <w:pPr>
+        <w:pStyle w:val="HTMLPreformatted"/>
+        <w:rPr>
+          <w:color w:val="31849B" w:themeColor="accent5" w:themeShade="BF"/>
+        </w:rPr>
+      </w:pPr>
+      <w:r>
+        <w:rPr>
+          <w:color w:val="31849B" w:themeColor="accent5" w:themeShade="BF"/>
+        </w:rPr>
+        <w:t>...</w:t>
+      </w:r>
+    </w:p>
+    <w:p>
+      <w:pPr>
+        <w:pStyle w:val="HTMLPreformatted"/>
+        <w:rPr>
+          <w:color w:val="31849B" w:themeColor="accent5" w:themeShade="BF"/>
+        </w:rPr>
+      </w:pPr>
+    </w:p>
+    <w:p>
+      <w:pPr>
+        <w:pStyle w:val="HTMLPreformatted"/>
+        <w:rPr>
+          <w:color w:val="31849B" w:themeColor="accent5" w:themeShade="BF"/>
+        </w:rPr>
+      </w:pPr>
+      <w:proofErr w:type="gramStart"/>
+      <w:r>
+        <w:rPr>
+          <w:color w:val="31849B" w:themeColor="accent5" w:themeShade="BF"/>
+        </w:rPr>
+        <w:t>So</w:t>
+      </w:r>
+      <w:proofErr w:type="gramEnd"/>
+      <w:r>
+        <w:rPr>
+          <w:color w:val="31849B" w:themeColor="accent5" w:themeShade="BF"/>
+        </w:rPr>
+        <w:t xml:space="preserve"> </w:t>
+      </w:r>
+      <w:proofErr w:type="gramStart"/>
+      <w:r>
+        <w:rPr>
+          <w:color w:val="31849B" w:themeColor="accent5" w:themeShade="BF"/>
+        </w:rPr>
+        <w:t>the .if</w:t>
+      </w:r>
+      <w:proofErr w:type="gramEnd"/>
+      <w:r>
+        <w:rPr>
+          <w:color w:val="31849B" w:themeColor="accent5" w:themeShade="BF"/>
+        </w:rPr>
+        <w:t xml:space="preserve"> appears as a prefix, and nothing else can precede or follow it except an op or pseudo-op. I.e., no label or prefix-</w:t>
+      </w:r>
+      <w:proofErr w:type="spellStart"/>
+      <w:r>
+        <w:rPr>
+          <w:color w:val="31849B" w:themeColor="accent5" w:themeShade="BF"/>
+        </w:rPr>
+        <w:t>addr</w:t>
+      </w:r>
+      <w:proofErr w:type="spellEnd"/>
+      <w:r>
+        <w:rPr>
+          <w:color w:val="31849B" w:themeColor="accent5" w:themeShade="BF"/>
+        </w:rPr>
+        <w:t xml:space="preserve"> can appear with </w:t>
+      </w:r>
+      <w:proofErr w:type="gramStart"/>
+      <w:r>
+        <w:rPr>
+          <w:color w:val="31849B" w:themeColor="accent5" w:themeShade="BF"/>
+        </w:rPr>
+        <w:t>a .if</w:t>
+      </w:r>
+      <w:proofErr w:type="gramEnd"/>
+      <w:r>
+        <w:rPr>
+          <w:color w:val="31849B" w:themeColor="accent5" w:themeShade="BF"/>
+        </w:rPr>
+        <w:t xml:space="preserve">. </w:t>
+      </w:r>
+    </w:p>
+    <w:p>
+      <w:pPr>
+        <w:pStyle w:val="HTMLPreformatted"/>
+        <w:rPr>
+          <w:color w:val="31849B" w:themeColor="accent5" w:themeShade="BF"/>
+        </w:rPr>
+      </w:pPr>
+    </w:p>
+    <w:p>
+      <w:pPr>
+        <w:pStyle w:val="HTMLPreformatted"/>
+        <w:rPr>
+          <w:color w:val="31849B" w:themeColor="accent5" w:themeShade="BF"/>
+        </w:rPr>
+      </w:pPr>
+      <w:r>
+        <w:rPr>
+          <w:color w:val="31849B" w:themeColor="accent5" w:themeShade="BF"/>
+        </w:rPr>
+        <w:t xml:space="preserve">In the above example, Debug allows one to control </w:t>
+      </w:r>
+      <w:proofErr w:type="gramStart"/>
+      <w:r>
+        <w:rPr>
+          <w:color w:val="31849B" w:themeColor="accent5" w:themeShade="BF"/>
+        </w:rPr>
+        <w:t>whether ,print</w:t>
+      </w:r>
+      <w:proofErr w:type="gramEnd"/>
+      <w:r>
+        <w:rPr>
+          <w:color w:val="31849B" w:themeColor="accent5" w:themeShade="BF"/>
+        </w:rPr>
+        <w:t xml:space="preserve"> </w:t>
+      </w:r>
+      <w:proofErr w:type="gramStart"/>
+      <w:r>
+        <w:rPr>
+          <w:color w:val="31849B" w:themeColor="accent5" w:themeShade="BF"/>
+        </w:rPr>
+        <w:t>or .exec</w:t>
+      </w:r>
+      <w:proofErr w:type="gramEnd"/>
+      <w:r>
+        <w:rPr>
+          <w:color w:val="31849B" w:themeColor="accent5" w:themeShade="BF"/>
+        </w:rPr>
+        <w:t xml:space="preserve"> or anything gets assembled. </w:t>
+      </w:r>
+      <w:proofErr w:type="gramStart"/>
+      <w:r>
+        <w:rPr>
+          <w:color w:val="31849B" w:themeColor="accent5" w:themeShade="BF"/>
+        </w:rPr>
+        <w:t>.if</w:t>
+      </w:r>
+      <w:proofErr w:type="gramEnd"/>
+      <w:r>
+        <w:rPr>
+          <w:color w:val="31849B" w:themeColor="accent5" w:themeShade="BF"/>
+        </w:rPr>
+        <w:t xml:space="preserve"> 0 is like commenting-out code, but you can assign a pp to it to include a sequence of instructions or not.</w:t>
+      </w:r>
+    </w:p>
+    <w:p>
+      <w:pPr>
+        <w:pStyle w:val="HTMLPreformatted"/>
+        <w:rPr>
+          <w:color w:val="31849B" w:themeColor="accent5" w:themeShade="BF"/>
+        </w:rPr>
+      </w:pPr>
+    </w:p>
+    <w:p>
+      <w:pPr>
+        <w:pStyle w:val="HTMLPreformatted"/>
+        <w:rPr>
+          <w:color w:val="31849B" w:themeColor="accent5" w:themeShade="BF"/>
+        </w:rPr>
+      </w:pPr>
+      <w:proofErr w:type="gramStart"/>
+      <w:r>
+        <w:rPr>
+          <w:color w:val="31849B" w:themeColor="accent5" w:themeShade="BF"/>
+        </w:rPr>
+        <w:t>.if</w:t>
+      </w:r>
+      <w:proofErr w:type="gramEnd"/>
+      <w:r>
+        <w:rPr>
+          <w:color w:val="31849B" w:themeColor="accent5" w:themeShade="BF"/>
+        </w:rPr>
+        <w:t xml:space="preserve"> causes </w:t>
+      </w:r>
+      <w:proofErr w:type="gramStart"/>
+      <w:r>
+        <w:rPr>
+          <w:color w:val="31849B" w:themeColor="accent5" w:themeShade="BF"/>
+        </w:rPr>
+        <w:t>statements</w:t>
+      </w:r>
+      <w:proofErr w:type="gramEnd"/>
+      <w:r>
+        <w:rPr>
+          <w:color w:val="31849B" w:themeColor="accent5" w:themeShade="BF"/>
+        </w:rPr>
+        <w:t xml:space="preserve"> to appear in the core and listing, or not. </w:t>
+      </w:r>
+      <w:proofErr w:type="gramStart"/>
+      <w:r>
+        <w:rPr>
+          <w:color w:val="31849B" w:themeColor="accent5" w:themeShade="BF"/>
+        </w:rPr>
+        <w:t>The .if</w:t>
+      </w:r>
+      <w:proofErr w:type="gramEnd"/>
+      <w:r>
+        <w:rPr>
+          <w:color w:val="31849B" w:themeColor="accent5" w:themeShade="BF"/>
+        </w:rPr>
+        <w:t xml:space="preserve"> itself will never appear in a listing, with the possible exception of the --Reformat option, but I'll have to check the difficulty of that. The listing will still assemble, no change there.</w:t>
+      </w:r>
+    </w:p>
+    <w:p/>
+    <w:p/>
+    <w:p/>
+    <w:p>
+      <w:pPr>
         <w:pStyle w:val="Heading2"/>
       </w:pPr>
       <w:bookmarkStart w:id="23" w:name="_Ref143087393"/>
@@ -11910,6 +12325,7 @@
         <w:rPr>
           <w:noProof/>
         </w:rPr>
+        <w:lastRenderedPageBreak/>
         <mc:AlternateContent>
           <mc:Choice Requires="wpc">
             <w:drawing>
@@ -14119,7 +14535,6 @@
         </w:numPr>
       </w:pPr>
       <w:r>
-        <w:lastRenderedPageBreak/>
         <w:t>Keep editing the new .ww to add more comments and labels, plus debug .print statements as needed</w:t>
       </w:r>
     </w:p>
@@ -14224,6 +14639,7 @@
     </w:p>
     <w:p>
       <w:r>
+        <w:lastRenderedPageBreak/>
         <w:t>L</w:t>
       </w:r>
       <w:r>
@@ -14663,70 +15079,312 @@
         <w:rPr>
           <w:rFonts w:ascii="Consolas" w:hAnsi="Consolas"/>
         </w:rPr>
+        <w:t xml:space="preserve">@S0300: </w:t>
+      </w:r>
+      <w:proofErr w:type="spellStart"/>
+      <w:r>
+        <w:rPr>
+          <w:rFonts w:ascii="Consolas" w:hAnsi="Consolas"/>
+        </w:rPr>
+        <w:t>do_dot</w:t>
+      </w:r>
+      <w:proofErr w:type="spellEnd"/>
+    </w:p>
+    <w:p>
+      <w:pPr>
+        <w:rPr>
+          <w:rFonts w:ascii="Consolas" w:hAnsi="Consolas"/>
+        </w:rPr>
+      </w:pPr>
+      <w:r>
+        <w:rPr>
+          <w:rFonts w:ascii="Consolas" w:hAnsi="Consolas"/>
+        </w:rPr>
+        <w:t>@S0500: u0500</w:t>
+      </w:r>
+    </w:p>
+    <w:p>
+      <w:pPr>
+        <w:rPr>
+          <w:rFonts w:ascii="Consolas" w:hAnsi="Consolas"/>
+        </w:rPr>
+      </w:pPr>
+      <w:r>
+        <w:rPr>
+          <w:rFonts w:ascii="Consolas" w:hAnsi="Consolas"/>
+        </w:rPr>
+        <w:t xml:space="preserve">@S0501: </w:t>
+      </w:r>
+      <w:proofErr w:type="spellStart"/>
+      <w:r>
+        <w:rPr>
+          <w:rFonts w:ascii="Consolas" w:hAnsi="Consolas"/>
+        </w:rPr>
+        <w:t>chr_cnt</w:t>
+      </w:r>
+      <w:proofErr w:type="spellEnd"/>
+    </w:p>
+    <w:p>
+      <w:pPr>
+        <w:rPr>
+          <w:rFonts w:ascii="Consolas" w:hAnsi="Consolas"/>
+        </w:rPr>
+      </w:pPr>
+    </w:p>
+    <w:p>
+      <w:pPr>
+        <w:rPr>
+          <w:rFonts w:ascii="Consolas" w:hAnsi="Consolas"/>
+        </w:rPr>
+      </w:pPr>
+      <w:r>
+        <w:rPr>
+          <w:rFonts w:ascii="Consolas" w:hAnsi="Consolas"/>
+        </w:rPr>
+        <w:t>@N0040: load constant 0o12 into AC</w:t>
+      </w:r>
+    </w:p>
+    <w:p>
+      <w:pPr>
+        <w:rPr>
+          <w:rFonts w:ascii="Consolas" w:hAnsi="Consolas"/>
+        </w:rPr>
+      </w:pPr>
+      <w:r>
+        <w:rPr>
+          <w:rFonts w:ascii="Consolas" w:hAnsi="Consolas"/>
+        </w:rPr>
+        <w:t xml:space="preserve">@N0041: Store it in </w:t>
+      </w:r>
+      <w:proofErr w:type="gramStart"/>
+      <w:r>
+        <w:rPr>
+          <w:rFonts w:ascii="Consolas" w:hAnsi="Consolas"/>
+        </w:rPr>
+        <w:t>a</w:t>
+      </w:r>
+      <w:proofErr w:type="gramEnd"/>
+      <w:r>
+        <w:rPr>
+          <w:rFonts w:ascii="Consolas" w:hAnsi="Consolas"/>
+        </w:rPr>
+        <w:t xml:space="preserve"> FF Reg(??)</w:t>
+      </w:r>
+    </w:p>
+    <w:p>
+      <w:pPr>
+        <w:rPr>
+          <w:rFonts w:ascii="Consolas" w:hAnsi="Consolas"/>
+        </w:rPr>
+      </w:pPr>
+      <w:r>
+        <w:rPr>
+          <w:rFonts w:ascii="Consolas" w:hAnsi="Consolas"/>
+        </w:rPr>
+        <w:t>@N0042: load constant 0o140510 into AC</w:t>
+      </w:r>
+    </w:p>
+    <w:p>
+      <w:pPr>
+        <w:rPr>
+          <w:rFonts w:ascii="Consolas" w:hAnsi="Consolas"/>
+        </w:rPr>
+      </w:pPr>
+    </w:p>
+    <w:p>
+      <w:pPr>
+        <w:rPr>
+          <w:rFonts w:ascii="Consolas" w:hAnsi="Consolas"/>
+        </w:rPr>
+      </w:pPr>
+      <w:r>
+        <w:rPr>
+          <w:rFonts w:ascii="Consolas" w:hAnsi="Consolas"/>
+        </w:rPr>
+        <w:t>@E0042: print: "execute .print" ["1", "2"]</w:t>
+      </w:r>
+    </w:p>
+    <w:p>
+      <w:pPr>
+        <w:rPr>
+          <w:rFonts w:ascii="Consolas" w:hAnsi="Consolas"/>
+        </w:rPr>
+      </w:pPr>
+      <w:r>
+        <w:rPr>
+          <w:rFonts w:ascii="Consolas" w:hAnsi="Consolas"/>
+        </w:rPr>
+        <w:t>@E0043: exec: if True: print("executed .exec")</w:t>
+      </w:r>
+    </w:p>
+    <w:p>
+      <w:pPr>
+        <w:rPr>
+          <w:rFonts w:ascii="Consolas" w:hAnsi="Consolas"/>
+        </w:rPr>
+      </w:pPr>
+    </w:p>
+    <w:p>
+      <w:pPr>
+        <w:pStyle w:val="Heading2"/>
+      </w:pPr>
+      <w:bookmarkStart w:id="29" w:name="_Toc187018292"/>
+      <w:r>
         <w:lastRenderedPageBreak/>
-        <w:t xml:space="preserve">@S0300: </w:t>
+        <w:t>Assembler Grammar</w:t>
+      </w:r>
+      <w:bookmarkEnd w:id="29"/>
+    </w:p>
+    <w:p>
+      <w:pPr>
+        <w:rPr>
+          <w:rFonts w:ascii="Consolas" w:hAnsi="Consolas"/>
+        </w:rPr>
+      </w:pPr>
+      <w:r>
+        <w:rPr>
+          <w:rFonts w:ascii="Consolas" w:hAnsi="Consolas"/>
+        </w:rPr>
+        <w:t xml:space="preserve">The tokenizer and parser in wwasmparser.py follow this grammar fairly well, but there are probably a few spots where it doesn't line up. The code version wins unless it's shown to be some kind of error. Something not captured well </w:t>
+      </w:r>
+      <w:r>
+        <w:rPr>
+          <w:rFonts w:ascii="Consolas" w:hAnsi="Consolas"/>
+        </w:rPr>
+        <w:t xml:space="preserve">in this grammar </w:t>
+      </w:r>
+      <w:r>
+        <w:rPr>
+          <w:rFonts w:ascii="Consolas" w:hAnsi="Consolas"/>
+        </w:rPr>
+        <w:t>is some special casing needed for .exec.</w:t>
+      </w:r>
+    </w:p>
+    <w:p>
+      <w:pPr>
+        <w:rPr>
+          <w:rFonts w:ascii="Consolas" w:hAnsi="Consolas"/>
+        </w:rPr>
+      </w:pPr>
+      <w:r>
+        <w:rPr>
+          <w:rFonts w:ascii="Consolas" w:hAnsi="Consolas"/>
+        </w:rPr>
+        <w:t>Note that the grammar tries to capture the nuances of number denotation, but in the code we use dot (".") as an operator and distinguish the number types in eval. This frees us from having to add lexical knowledge of those number forms.</w:t>
+      </w:r>
+    </w:p>
+    <w:p>
+      <w:pPr>
+        <w:rPr>
+          <w:rFonts w:ascii="Consolas" w:hAnsi="Consolas"/>
+        </w:rPr>
+      </w:pPr>
+      <w:r>
+        <w:rPr>
+          <w:rFonts w:ascii="Consolas" w:hAnsi="Consolas"/>
+        </w:rPr>
+        <w:t xml:space="preserve">Informal grammar of </w:t>
+      </w:r>
+      <w:r>
+        <w:rPr>
+          <w:rFonts w:ascii="Consolas" w:hAnsi="Consolas"/>
+        </w:rPr>
+        <w:t xml:space="preserve">a </w:t>
+      </w:r>
+      <w:r>
+        <w:rPr>
+          <w:rFonts w:ascii="Consolas" w:hAnsi="Consolas"/>
+        </w:rPr>
+        <w:t>single line, showing what's optional:</w:t>
+      </w:r>
+    </w:p>
+    <w:p>
+      <w:pPr>
+        <w:rPr>
+          <w:rFonts w:ascii="Consolas" w:hAnsi="Consolas"/>
+        </w:rPr>
+      </w:pPr>
+    </w:p>
+    <w:p>
+      <w:pPr>
+        <w:rPr>
+          <w:rFonts w:ascii="Consolas" w:hAnsi="Consolas"/>
+        </w:rPr>
+      </w:pPr>
+      <w:r>
+        <w:rPr>
+          <w:rFonts w:ascii="Consolas" w:hAnsi="Consolas"/>
+        </w:rPr>
+        <w:t>&lt;line&gt; = [@ &lt;oct&gt; [. &lt;dec&gt;] : &lt;oct&gt; &lt;</w:t>
       </w:r>
       <w:proofErr w:type="spellStart"/>
       <w:r>
         <w:rPr>
           <w:rFonts w:ascii="Consolas" w:hAnsi="Consolas"/>
         </w:rPr>
-        <w:t>do_dot</w:t>
+        <w:t>sp</w:t>
       </w:r>
       <w:proofErr w:type="spellEnd"/>
-    </w:p>
-    <w:p>
-      <w:pPr>
+      <w:r>
         <w:rPr>
           <w:rFonts w:ascii="Consolas" w:hAnsi="Consolas"/>
         </w:rPr>
-      </w:pPr>
+        <w:t>&gt;] [&lt;label&gt; : &lt;</w:t>
+      </w:r>
+      <w:proofErr w:type="spellStart"/>
       <w:r>
         <w:rPr>
           <w:rFonts w:ascii="Consolas" w:hAnsi="Consolas"/>
         </w:rPr>
-        <w:t>@S0500: u0500</w:t>
-      </w:r>
-    </w:p>
-    <w:p>
-      <w:pPr>
+        <w:t>sp</w:t>
+      </w:r>
+      <w:proofErr w:type="spellEnd"/>
+      <w:r>
         <w:rPr>
           <w:rFonts w:ascii="Consolas" w:hAnsi="Consolas"/>
         </w:rPr>
-      </w:pPr>
-      <w:r>
+        <w:t>&gt;]</w:t>
+      </w:r>
+    </w:p>
+    <w:p>
+      <w:pPr>
         <w:rPr>
           <w:rFonts w:ascii="Consolas" w:hAnsi="Consolas"/>
         </w:rPr>
-        <w:t xml:space="preserve">@S0501: </w:t>
+      </w:pPr>
+      <w:r>
+        <w:rPr>
+          <w:rFonts w:ascii="Consolas" w:hAnsi="Consolas"/>
+        </w:rPr>
+        <w:t xml:space="preserve">         [&lt;op&gt; &lt;</w:t>
       </w:r>
       <w:proofErr w:type="spellStart"/>
       <w:r>
         <w:rPr>
           <w:rFonts w:ascii="Consolas" w:hAnsi="Consolas"/>
         </w:rPr>
-        <w:t>chr_cnt</w:t>
+        <w:t>sp</w:t>
       </w:r>
       <w:proofErr w:type="spellEnd"/>
-    </w:p>
-    <w:p>
-      <w:pPr>
+      <w:r>
         <w:rPr>
           <w:rFonts w:ascii="Consolas" w:hAnsi="Consolas"/>
         </w:rPr>
-      </w:pPr>
-    </w:p>
-    <w:p>
-      <w:pPr>
+        <w:t>&gt; &lt;operand&gt;[, ..., &lt;operand&gt;] [&lt;</w:t>
+      </w:r>
+      <w:proofErr w:type="spellStart"/>
+      <w:r>
         <w:rPr>
           <w:rFonts w:ascii="Consolas" w:hAnsi="Consolas"/>
         </w:rPr>
-      </w:pPr>
+        <w:t>sp</w:t>
+      </w:r>
+      <w:proofErr w:type="spellEnd"/>
       <w:r>
         <w:rPr>
           <w:rFonts w:ascii="Consolas" w:hAnsi="Consolas"/>
         </w:rPr>
-        <w:t>@N0040: load constant 0o12 into AC</w:t>
+        <w:t>&gt;]] [&lt;comment&gt;] [&lt;auto-comment&gt;]</w:t>
       </w:r>
     </w:p>
     <w:p>
@@ -14735,25 +15393,24 @@
           <w:rFonts w:ascii="Consolas" w:hAnsi="Consolas"/>
         </w:rPr>
       </w:pPr>
-      <w:r>
+    </w:p>
+    <w:p>
+      <w:pPr>
         <w:rPr>
           <w:rFonts w:ascii="Consolas" w:hAnsi="Consolas"/>
         </w:rPr>
-        <w:t xml:space="preserve">@N0041: Store it in </w:t>
-      </w:r>
-      <w:proofErr w:type="gramStart"/>
+      </w:pPr>
       <w:r>
         <w:rPr>
           <w:rFonts w:ascii="Consolas" w:hAnsi="Consolas"/>
         </w:rPr>
-        <w:t>a</w:t>
-      </w:r>
-      <w:proofErr w:type="gramEnd"/>
+        <w:t>More formal version, with optionality omitted</w:t>
+      </w:r>
       <w:r>
         <w:rPr>
           <w:rFonts w:ascii="Consolas" w:hAnsi="Consolas"/>
         </w:rPr>
-        <w:t xml:space="preserve"> FF Reg(??)</w:t>
+        <w:t>. Since so much is optional, we’ll assume that’s handled in what follows, to simplify the presentation.</w:t>
       </w:r>
     </w:p>
     <w:p>
@@ -14762,265 +15419,151 @@
           <w:rFonts w:ascii="Consolas" w:hAnsi="Consolas"/>
         </w:rPr>
       </w:pPr>
-      <w:r>
-        <w:rPr>
-          <w:rFonts w:ascii="Consolas" w:hAnsi="Consolas"/>
-        </w:rPr>
-        <w:t>@N0042: load constant 0o140510 into AC</w:t>
-      </w:r>
-    </w:p>
-    <w:p>
-      <w:pPr>
-        <w:rPr>
-          <w:rFonts w:ascii="Consolas" w:hAnsi="Consolas"/>
-        </w:rPr>
-      </w:pPr>
-    </w:p>
-    <w:p>
-      <w:pPr>
-        <w:rPr>
-          <w:rFonts w:ascii="Consolas" w:hAnsi="Consolas"/>
-        </w:rPr>
-      </w:pPr>
-      <w:r>
-        <w:rPr>
-          <w:rFonts w:ascii="Consolas" w:hAnsi="Consolas"/>
-        </w:rPr>
-        <w:t>@E0042: print: "execute .print" ["1", "2"]</w:t>
-      </w:r>
-    </w:p>
-    <w:p>
-      <w:pPr>
-        <w:rPr>
-          <w:rFonts w:ascii="Consolas" w:hAnsi="Consolas"/>
-        </w:rPr>
-      </w:pPr>
-      <w:r>
-        <w:rPr>
-          <w:rFonts w:ascii="Consolas" w:hAnsi="Consolas"/>
-        </w:rPr>
-        <w:t>@E0043: exec: if True: print("executed .exec")</w:t>
-      </w:r>
-    </w:p>
-    <w:p>
-      <w:pPr>
-        <w:rPr>
-          <w:rFonts w:ascii="Consolas" w:hAnsi="Consolas"/>
-        </w:rPr>
-      </w:pPr>
-    </w:p>
-    <w:p>
-      <w:pPr>
-        <w:pStyle w:val="Heading2"/>
-      </w:pPr>
-      <w:bookmarkStart w:id="29" w:name="_Toc187018292"/>
-      <w:r>
-        <w:t>Assembler Grammar</w:t>
-      </w:r>
-      <w:bookmarkEnd w:id="29"/>
-    </w:p>
-    <w:p>
-      <w:pPr>
-        <w:rPr>
-          <w:rFonts w:ascii="Consolas" w:hAnsi="Consolas"/>
-        </w:rPr>
-      </w:pPr>
-      <w:r>
-        <w:rPr>
-          <w:rFonts w:ascii="Consolas" w:hAnsi="Consolas"/>
-        </w:rPr>
-        <w:t xml:space="preserve">The tokenizer and parser in wwasmparser.py follow this grammar fairly well, but there are probably a few spots where it doesn't line up. The code version wins unless it's shown to be some kind of error. Something not captured well </w:t>
-      </w:r>
-      <w:r>
-        <w:rPr>
-          <w:rFonts w:ascii="Consolas" w:hAnsi="Consolas"/>
-        </w:rPr>
-        <w:t xml:space="preserve">in this grammar </w:t>
-      </w:r>
-      <w:r>
-        <w:rPr>
-          <w:rFonts w:ascii="Consolas" w:hAnsi="Consolas"/>
-        </w:rPr>
-        <w:t>is some special casing needed for .exec.</w:t>
-      </w:r>
-    </w:p>
-    <w:p>
-      <w:pPr>
-        <w:rPr>
-          <w:rFonts w:ascii="Consolas" w:hAnsi="Consolas"/>
-        </w:rPr>
-      </w:pPr>
-      <w:r>
-        <w:rPr>
-          <w:rFonts w:ascii="Consolas" w:hAnsi="Consolas"/>
-        </w:rPr>
-        <w:t>Note that the grammar tries to capture the nuances of number denotation, but in the code we use dot (".") as an operator and distinguish the number types in eval. This frees us from having to add lexical knowledge of those number forms.</w:t>
-      </w:r>
-    </w:p>
-    <w:p>
-      <w:pPr>
-        <w:rPr>
-          <w:rFonts w:ascii="Consolas" w:hAnsi="Consolas"/>
-        </w:rPr>
-      </w:pPr>
-      <w:r>
-        <w:rPr>
-          <w:rFonts w:ascii="Consolas" w:hAnsi="Consolas"/>
-        </w:rPr>
-        <w:t xml:space="preserve">Informal grammar of </w:t>
-      </w:r>
-      <w:r>
-        <w:rPr>
-          <w:rFonts w:ascii="Consolas" w:hAnsi="Consolas"/>
-        </w:rPr>
-        <w:t xml:space="preserve">a </w:t>
-      </w:r>
-      <w:r>
-        <w:rPr>
-          <w:rFonts w:ascii="Consolas" w:hAnsi="Consolas"/>
-        </w:rPr>
-        <w:t>single line, showing what's optional:</w:t>
-      </w:r>
-    </w:p>
-    <w:p>
-      <w:pPr>
-        <w:rPr>
-          <w:rFonts w:ascii="Consolas" w:hAnsi="Consolas"/>
-        </w:rPr>
-      </w:pPr>
-    </w:p>
-    <w:p>
-      <w:pPr>
-        <w:rPr>
-          <w:rFonts w:ascii="Consolas" w:hAnsi="Consolas"/>
-        </w:rPr>
-      </w:pPr>
-      <w:r>
-        <w:rPr>
-          <w:rFonts w:ascii="Consolas" w:hAnsi="Consolas"/>
-        </w:rPr>
-        <w:t>&lt;line&gt; = [@ &lt;oct&gt; [. &lt;dec&gt;] : &lt;oct&gt; &lt;</w:t>
+    </w:p>
+    <w:p>
+      <w:pPr>
+        <w:rPr>
+          <w:rFonts w:ascii="Consolas" w:hAnsi="Consolas" w:cs="Courier New"/>
+        </w:rPr>
+      </w:pPr>
+      <w:r>
+        <w:rPr>
+          <w:rFonts w:ascii="Consolas" w:hAnsi="Consolas" w:cs="Courier New"/>
+        </w:rPr>
+        <w:t>&lt;line&gt; = &lt;prefix-</w:t>
       </w:r>
       <w:proofErr w:type="spellStart"/>
       <w:r>
         <w:rPr>
-          <w:rFonts w:ascii="Consolas" w:hAnsi="Consolas"/>
-        </w:rPr>
-        <w:t>sp</w:t>
+          <w:rFonts w:ascii="Consolas" w:hAnsi="Consolas" w:cs="Courier New"/>
+        </w:rPr>
+        <w:t>addr</w:t>
       </w:r>
       <w:proofErr w:type="spellEnd"/>
       <w:r>
         <w:rPr>
-          <w:rFonts w:ascii="Consolas" w:hAnsi="Consolas"/>
-        </w:rPr>
-        <w:t>&gt;] [&lt;label&gt; : &lt;</w:t>
+          <w:rFonts w:ascii="Consolas" w:hAnsi="Consolas" w:cs="Courier New"/>
+        </w:rPr>
+        <w:t>&gt; &lt;</w:t>
       </w:r>
       <w:proofErr w:type="spellStart"/>
       <w:r>
         <w:rPr>
-          <w:rFonts w:ascii="Consolas" w:hAnsi="Consolas"/>
-        </w:rPr>
-        <w:t>sp</w:t>
+          <w:rFonts w:ascii="Consolas" w:hAnsi="Consolas" w:cs="Courier New"/>
+        </w:rPr>
+        <w:t>sep</w:t>
       </w:r>
       <w:proofErr w:type="spellEnd"/>
       <w:r>
         <w:rPr>
-          <w:rFonts w:ascii="Consolas" w:hAnsi="Consolas"/>
-        </w:rPr>
-        <w:t>&gt;]</w:t>
-      </w:r>
-    </w:p>
-    <w:p>
-      <w:pPr>
-        <w:rPr>
-          <w:rFonts w:ascii="Consolas" w:hAnsi="Consolas"/>
-        </w:rPr>
-      </w:pPr>
-      <w:r>
-        <w:rPr>
-          <w:rFonts w:ascii="Consolas" w:hAnsi="Consolas"/>
-        </w:rPr>
-        <w:t xml:space="preserve">         [&lt;op&gt; &lt;</w:t>
+          <w:rFonts w:ascii="Consolas" w:hAnsi="Consolas" w:cs="Courier New"/>
+        </w:rPr>
+        <w:t>&gt; &lt;label&gt; &lt;</w:t>
       </w:r>
       <w:proofErr w:type="spellStart"/>
       <w:r>
         <w:rPr>
-          <w:rFonts w:ascii="Consolas" w:hAnsi="Consolas"/>
-        </w:rPr>
-        <w:t>sp</w:t>
+          <w:rFonts w:ascii="Consolas" w:hAnsi="Consolas" w:cs="Courier New"/>
+        </w:rPr>
+        <w:t>sep</w:t>
       </w:r>
       <w:proofErr w:type="spellEnd"/>
       <w:r>
         <w:rPr>
-          <w:rFonts w:ascii="Consolas" w:hAnsi="Consolas"/>
-        </w:rPr>
-        <w:t>&gt; &lt;operand&gt;[, ..., &lt;operand&gt;] [&lt;</w:t>
+          <w:rFonts w:ascii="Consolas" w:hAnsi="Consolas" w:cs="Courier New"/>
+        </w:rPr>
+        <w:t>&gt; &lt;instruction&gt; &lt;</w:t>
       </w:r>
       <w:proofErr w:type="spellStart"/>
       <w:r>
         <w:rPr>
-          <w:rFonts w:ascii="Consolas" w:hAnsi="Consolas"/>
-        </w:rPr>
-        <w:t>sp</w:t>
+          <w:rFonts w:ascii="Consolas" w:hAnsi="Consolas" w:cs="Courier New"/>
+        </w:rPr>
+        <w:t>sep</w:t>
       </w:r>
       <w:proofErr w:type="spellEnd"/>
       <w:r>
         <w:rPr>
-          <w:rFonts w:ascii="Consolas" w:hAnsi="Consolas"/>
-        </w:rPr>
-        <w:t>&gt;]] [&lt;comment&gt;] [&lt;auto-comment&gt;]</w:t>
-      </w:r>
-    </w:p>
-    <w:p>
-      <w:pPr>
-        <w:rPr>
-          <w:rFonts w:ascii="Consolas" w:hAnsi="Consolas"/>
-        </w:rPr>
-      </w:pPr>
-    </w:p>
-    <w:p>
-      <w:pPr>
-        <w:rPr>
-          <w:rFonts w:ascii="Consolas" w:hAnsi="Consolas"/>
-        </w:rPr>
-      </w:pPr>
-      <w:r>
-        <w:rPr>
-          <w:rFonts w:ascii="Consolas" w:hAnsi="Consolas"/>
-        </w:rPr>
-        <w:t>More formal version, with optionality omitted</w:t>
-      </w:r>
-      <w:r>
-        <w:rPr>
-          <w:rFonts w:ascii="Consolas" w:hAnsi="Consolas"/>
-        </w:rPr>
-        <w:t>. Since so much is optional, we’ll assume that’s handled in what follows, to simplify the presentation.</w:t>
-      </w:r>
-    </w:p>
-    <w:p>
-      <w:pPr>
-        <w:rPr>
-          <w:rFonts w:ascii="Consolas" w:hAnsi="Consolas"/>
-        </w:rPr>
-      </w:pPr>
-    </w:p>
-    <w:p>
-      <w:pPr>
-        <w:rPr>
           <w:rFonts w:ascii="Consolas" w:hAnsi="Consolas" w:cs="Courier New"/>
         </w:rPr>
-      </w:pPr>
-      <w:r>
+        <w:t xml:space="preserve">&gt; &lt;comment&gt; </w:t>
+      </w:r>
+    </w:p>
+    <w:p>
+      <w:pPr>
         <w:rPr>
           <w:rFonts w:ascii="Consolas" w:hAnsi="Consolas" w:cs="Courier New"/>
         </w:rPr>
-        <w:t>&lt;line&gt; = &lt;prefix-</w:t>
+      </w:pPr>
+      <w:r>
+        <w:rPr>
+          <w:rFonts w:ascii="Consolas" w:hAnsi="Consolas" w:cs="Courier New"/>
+        </w:rPr>
+        <w:t xml:space="preserve">                                                            </w:t>
+      </w:r>
+      <w:r>
+        <w:rPr>
+          <w:rFonts w:ascii="Consolas" w:hAnsi="Consolas" w:cs="Courier New"/>
+        </w:rPr>
+        <w:t>&lt;</w:t>
       </w:r>
       <w:proofErr w:type="spellStart"/>
       <w:r>
         <w:rPr>
           <w:rFonts w:ascii="Consolas" w:hAnsi="Consolas" w:cs="Courier New"/>
         </w:rPr>
+        <w:t>sep</w:t>
+      </w:r>
+      <w:proofErr w:type="spellEnd"/>
+      <w:r>
+        <w:rPr>
+          <w:rFonts w:ascii="Consolas" w:hAnsi="Consolas" w:cs="Courier New"/>
+        </w:rPr>
+        <w:t>&gt;</w:t>
+      </w:r>
+      <w:r>
+        <w:rPr>
+          <w:rFonts w:ascii="Consolas" w:hAnsi="Consolas" w:cs="Courier New"/>
+        </w:rPr>
+        <w:t xml:space="preserve"> </w:t>
+      </w:r>
+      <w:r>
+        <w:rPr>
+          <w:rFonts w:ascii="Consolas" w:hAnsi="Consolas" w:cs="Courier New"/>
+        </w:rPr>
+        <w:t>&lt;auto-comment&gt;</w:t>
+      </w:r>
+    </w:p>
+    <w:p>
+      <w:pPr>
+        <w:rPr>
+          <w:rFonts w:ascii="Consolas" w:hAnsi="Consolas" w:cs="Courier New"/>
+        </w:rPr>
+      </w:pPr>
+      <w:r>
+        <w:rPr>
+          <w:rFonts w:ascii="Consolas" w:hAnsi="Consolas" w:cs="Courier New"/>
+        </w:rPr>
+        <w:t>Clauses for the components:</w:t>
+      </w:r>
+    </w:p>
+    <w:p>
+      <w:pPr>
+        <w:rPr>
+          <w:rFonts w:ascii="Consolas" w:hAnsi="Consolas" w:cs="Courier New"/>
+        </w:rPr>
+      </w:pPr>
+      <w:r>
+        <w:rPr>
+          <w:rFonts w:ascii="Consolas" w:hAnsi="Consolas" w:cs="Courier New"/>
+        </w:rPr>
+        <w:t>&lt;prefix-</w:t>
+      </w:r>
+      <w:proofErr w:type="spellStart"/>
+      <w:r>
+        <w:rPr>
+          <w:rFonts w:ascii="Consolas" w:hAnsi="Consolas" w:cs="Courier New"/>
+        </w:rPr>
         <w:t>addr</w:t>
       </w:r>
       <w:proofErr w:type="spellEnd"/>
@@ -15028,226 +15571,98 @@
         <w:rPr>
           <w:rFonts w:ascii="Consolas" w:hAnsi="Consolas" w:cs="Courier New"/>
         </w:rPr>
-        <w:t>&gt; &lt;</w:t>
+        <w:t>&gt; = &lt;oct&gt; . &lt;dec&gt; : &lt;oct&gt;</w:t>
+      </w:r>
+    </w:p>
+    <w:p>
+      <w:pPr>
+        <w:rPr>
+          <w:rFonts w:ascii="Consolas" w:hAnsi="Consolas" w:cs="Courier New"/>
+        </w:rPr>
+      </w:pPr>
+      <w:r>
+        <w:rPr>
+          <w:rFonts w:ascii="Consolas" w:hAnsi="Consolas" w:cs="Courier New"/>
+        </w:rPr>
+        <w:t>&lt;label&gt;       = &lt;identifier&gt; :</w:t>
+      </w:r>
+    </w:p>
+    <w:p>
+      <w:pPr>
+        <w:rPr>
+          <w:rFonts w:ascii="Consolas" w:hAnsi="Consolas" w:cs="Courier New"/>
+        </w:rPr>
+      </w:pPr>
+      <w:r>
+        <w:rPr>
+          <w:rFonts w:ascii="Consolas" w:hAnsi="Consolas" w:cs="Courier New"/>
+        </w:rPr>
+        <w:t>&lt;instruction&gt; = &lt;op&gt; &lt;whitespace&gt;+ &lt;expr&gt;</w:t>
+      </w:r>
+    </w:p>
+    <w:p>
+      <w:pPr>
+        <w:rPr>
+          <w:rFonts w:ascii="Consolas" w:hAnsi="Consolas" w:cs="Courier New"/>
+        </w:rPr>
+      </w:pPr>
+      <w:r>
+        <w:rPr>
+          <w:rFonts w:ascii="Consolas" w:hAnsi="Consolas" w:cs="Courier New"/>
+        </w:rPr>
+        <w:t>&lt;op&gt;          = &lt;ww-op&gt;|&lt;pseudo-op&gt;</w:t>
+      </w:r>
+    </w:p>
+    <w:p>
+      <w:pPr>
+        <w:rPr>
+          <w:rFonts w:ascii="Consolas" w:hAnsi="Consolas" w:cs="Courier New"/>
+        </w:rPr>
+      </w:pPr>
+      <w:r>
+        <w:rPr>
+          <w:rFonts w:ascii="Consolas" w:hAnsi="Consolas" w:cs="Courier New"/>
+        </w:rPr>
+        <w:t xml:space="preserve">&lt;ww-op&gt;       = </w:t>
       </w:r>
       <w:proofErr w:type="spellStart"/>
       <w:r>
         <w:rPr>
           <w:rFonts w:ascii="Consolas" w:hAnsi="Consolas" w:cs="Courier New"/>
         </w:rPr>
-        <w:t>sep</w:t>
+        <w:t>ta|ao</w:t>
       </w:r>
       <w:proofErr w:type="spellEnd"/>
       <w:r>
         <w:rPr>
           <w:rFonts w:ascii="Consolas" w:hAnsi="Consolas" w:cs="Courier New"/>
         </w:rPr>
-        <w:t>&gt; &lt;label&gt; &lt;</w:t>
-      </w:r>
-      <w:proofErr w:type="spellStart"/>
-      <w:r>
+        <w:t>|...</w:t>
+      </w:r>
+    </w:p>
+    <w:p>
+      <w:pPr>
         <w:rPr>
           <w:rFonts w:ascii="Consolas" w:hAnsi="Consolas" w:cs="Courier New"/>
         </w:rPr>
-        <w:t>sep</w:t>
-      </w:r>
-      <w:proofErr w:type="spellEnd"/>
+      </w:pPr>
       <w:r>
         <w:rPr>
           <w:rFonts w:ascii="Consolas" w:hAnsi="Consolas" w:cs="Courier New"/>
         </w:rPr>
-        <w:t>&gt; &lt;instruction&gt; &lt;</w:t>
-      </w:r>
-      <w:proofErr w:type="spellStart"/>
-      <w:r>
+        <w:t>&lt;pseudo-op&gt;   = .word|.org|...</w:t>
+      </w:r>
+    </w:p>
+    <w:p>
+      <w:pPr>
         <w:rPr>
           <w:rFonts w:ascii="Consolas" w:hAnsi="Consolas" w:cs="Courier New"/>
         </w:rPr>
-        <w:t>sep</w:t>
-      </w:r>
-      <w:proofErr w:type="spellEnd"/>
+      </w:pPr>
       <w:r>
         <w:rPr>
           <w:rFonts w:ascii="Consolas" w:hAnsi="Consolas" w:cs="Courier New"/>
         </w:rPr>
-        <w:t xml:space="preserve">&gt; &lt;comment&gt; </w:t>
-      </w:r>
-    </w:p>
-    <w:p>
-      <w:pPr>
-        <w:rPr>
-          <w:rFonts w:ascii="Consolas" w:hAnsi="Consolas" w:cs="Courier New"/>
-        </w:rPr>
-      </w:pPr>
-      <w:r>
-        <w:rPr>
-          <w:rFonts w:ascii="Consolas" w:hAnsi="Consolas" w:cs="Courier New"/>
-        </w:rPr>
-        <w:t xml:space="preserve">                                                            </w:t>
-      </w:r>
-      <w:r>
-        <w:rPr>
-          <w:rFonts w:ascii="Consolas" w:hAnsi="Consolas" w:cs="Courier New"/>
-        </w:rPr>
-        <w:t>&lt;</w:t>
-      </w:r>
-      <w:proofErr w:type="spellStart"/>
-      <w:r>
-        <w:rPr>
-          <w:rFonts w:ascii="Consolas" w:hAnsi="Consolas" w:cs="Courier New"/>
-        </w:rPr>
-        <w:t>sep</w:t>
-      </w:r>
-      <w:proofErr w:type="spellEnd"/>
-      <w:r>
-        <w:rPr>
-          <w:rFonts w:ascii="Consolas" w:hAnsi="Consolas" w:cs="Courier New"/>
-        </w:rPr>
-        <w:t>&gt;</w:t>
-      </w:r>
-      <w:r>
-        <w:rPr>
-          <w:rFonts w:ascii="Consolas" w:hAnsi="Consolas" w:cs="Courier New"/>
-        </w:rPr>
-        <w:t xml:space="preserve"> </w:t>
-      </w:r>
-      <w:r>
-        <w:rPr>
-          <w:rFonts w:ascii="Consolas" w:hAnsi="Consolas" w:cs="Courier New"/>
-        </w:rPr>
-        <w:t>&lt;auto-comment&gt;</w:t>
-      </w:r>
-    </w:p>
-    <w:p>
-      <w:pPr>
-        <w:rPr>
-          <w:rFonts w:ascii="Consolas" w:hAnsi="Consolas" w:cs="Courier New"/>
-        </w:rPr>
-      </w:pPr>
-      <w:r>
-        <w:rPr>
-          <w:rFonts w:ascii="Consolas" w:hAnsi="Consolas" w:cs="Courier New"/>
-        </w:rPr>
-        <w:t>Clauses for the components:</w:t>
-      </w:r>
-    </w:p>
-    <w:p>
-      <w:pPr>
-        <w:rPr>
-          <w:rFonts w:ascii="Consolas" w:hAnsi="Consolas" w:cs="Courier New"/>
-        </w:rPr>
-      </w:pPr>
-      <w:r>
-        <w:rPr>
-          <w:rFonts w:ascii="Consolas" w:hAnsi="Consolas" w:cs="Courier New"/>
-        </w:rPr>
-        <w:t>&lt;prefix-</w:t>
-      </w:r>
-      <w:proofErr w:type="spellStart"/>
-      <w:r>
-        <w:rPr>
-          <w:rFonts w:ascii="Consolas" w:hAnsi="Consolas" w:cs="Courier New"/>
-        </w:rPr>
-        <w:t>addr</w:t>
-      </w:r>
-      <w:proofErr w:type="spellEnd"/>
-      <w:r>
-        <w:rPr>
-          <w:rFonts w:ascii="Consolas" w:hAnsi="Consolas" w:cs="Courier New"/>
-        </w:rPr>
-        <w:t>&gt; = &lt;oct&gt; . &lt;dec&gt; : &lt;oct&gt;</w:t>
-      </w:r>
-    </w:p>
-    <w:p>
-      <w:pPr>
-        <w:rPr>
-          <w:rFonts w:ascii="Consolas" w:hAnsi="Consolas" w:cs="Courier New"/>
-        </w:rPr>
-      </w:pPr>
-      <w:r>
-        <w:rPr>
-          <w:rFonts w:ascii="Consolas" w:hAnsi="Consolas" w:cs="Courier New"/>
-        </w:rPr>
-        <w:t>&lt;label&gt;       = &lt;identifier&gt; :</w:t>
-      </w:r>
-    </w:p>
-    <w:p>
-      <w:pPr>
-        <w:rPr>
-          <w:rFonts w:ascii="Consolas" w:hAnsi="Consolas" w:cs="Courier New"/>
-        </w:rPr>
-      </w:pPr>
-      <w:r>
-        <w:rPr>
-          <w:rFonts w:ascii="Consolas" w:hAnsi="Consolas" w:cs="Courier New"/>
-        </w:rPr>
-        <w:t>&lt;instruction&gt; = &lt;op&gt; &lt;whitespace&gt;+ &lt;expr&gt;</w:t>
-      </w:r>
-    </w:p>
-    <w:p>
-      <w:pPr>
-        <w:rPr>
-          <w:rFonts w:ascii="Consolas" w:hAnsi="Consolas" w:cs="Courier New"/>
-        </w:rPr>
-      </w:pPr>
-      <w:r>
-        <w:rPr>
-          <w:rFonts w:ascii="Consolas" w:hAnsi="Consolas" w:cs="Courier New"/>
-        </w:rPr>
-        <w:t>&lt;op&gt;          = &lt;ww-op&gt;|&lt;pseudo-op&gt;</w:t>
-      </w:r>
-    </w:p>
-    <w:p>
-      <w:pPr>
-        <w:rPr>
-          <w:rFonts w:ascii="Consolas" w:hAnsi="Consolas" w:cs="Courier New"/>
-        </w:rPr>
-      </w:pPr>
-      <w:r>
-        <w:rPr>
-          <w:rFonts w:ascii="Consolas" w:hAnsi="Consolas" w:cs="Courier New"/>
-        </w:rPr>
-        <w:t xml:space="preserve">&lt;ww-op&gt;       = </w:t>
-      </w:r>
-      <w:proofErr w:type="spellStart"/>
-      <w:r>
-        <w:rPr>
-          <w:rFonts w:ascii="Consolas" w:hAnsi="Consolas" w:cs="Courier New"/>
-        </w:rPr>
-        <w:t>ta|ao</w:t>
-      </w:r>
-      <w:proofErr w:type="spellEnd"/>
-      <w:r>
-        <w:rPr>
-          <w:rFonts w:ascii="Consolas" w:hAnsi="Consolas" w:cs="Courier New"/>
-        </w:rPr>
-        <w:t>|...</w:t>
-      </w:r>
-    </w:p>
-    <w:p>
-      <w:pPr>
-        <w:rPr>
-          <w:rFonts w:ascii="Consolas" w:hAnsi="Consolas" w:cs="Courier New"/>
-        </w:rPr>
-      </w:pPr>
-      <w:r>
-        <w:rPr>
-          <w:rFonts w:ascii="Consolas" w:hAnsi="Consolas" w:cs="Courier New"/>
-        </w:rPr>
-        <w:t>&lt;pseudo-op&gt;   = .word|.org|...</w:t>
-      </w:r>
-    </w:p>
-    <w:p>
-      <w:pPr>
-        <w:rPr>
-          <w:rFonts w:ascii="Consolas" w:hAnsi="Consolas" w:cs="Courier New"/>
-        </w:rPr>
-      </w:pPr>
-      <w:r>
-        <w:rPr>
-          <w:rFonts w:ascii="Consolas" w:hAnsi="Consolas" w:cs="Courier New"/>
-        </w:rPr>
-        <w:lastRenderedPageBreak/>
         <w:t>&lt;operand&gt;     = &lt;comma-expr&gt;</w:t>
       </w:r>
     </w:p>
@@ -15431,6 +15846,7 @@
         <w:rPr>
           <w:rFonts w:ascii="Consolas" w:hAnsi="Consolas" w:cs="Courier New"/>
         </w:rPr>
+        <w:lastRenderedPageBreak/>
         <w:t>&lt;identifier&gt;                 = &lt;extended-alphanumeric-char&gt;</w:t>
       </w:r>
       <w:r>
@@ -19232,7 +19648,7 @@
       <w:rPr>
         <w:noProof/>
       </w:rPr>
-      <w:t>February 6, 2025</w:t>
+      <w:t>March 21, 2025</w:t>
     </w:r>
     <w:r>
       <w:fldChar w:fldCharType="end"/>
@@ -19426,19 +19842,11 @@
         </w:rPr>
         <w:t xml:space="preserve">Nothing depends on how many spaces or tabs are used, so tab spacing can be whatever you prefer in your </w:t>
       </w:r>
-      <w:proofErr w:type="spellStart"/>
       <w:r>
         <w:rPr>
           <w:lang w:val="en-US"/>
         </w:rPr>
-        <w:t>fave</w:t>
-      </w:r>
-      <w:proofErr w:type="spellEnd"/>
-      <w:r>
-        <w:rPr>
-          <w:lang w:val="en-US"/>
-        </w:rPr>
-        <w:t xml:space="preserve"> editor (i.e., this is not python!)</w:t>
+        <w:t>fave editor (i.e., this is not python!)</w:t>
       </w:r>
     </w:p>
   </w:footnote>

</xml_diff>